<commit_message>
Some of the simulation results are added. the overall paper needs review
</commit_message>
<xml_diff>
--- a/Paper/PEMC 2018/Submission/pemc2018papersubmittion.docx
+++ b/Paper/PEMC 2018/Submission/pemc2018papersubmittion.docx
@@ -1772,7 +1772,7 @@
             <v:imagedata r:id="rId9" o:title=""/>
             <w10:wrap type="tight"/>
           </v:shape>
-          <o:OLEObject Type="Embed" ProgID="Visio.Drawing.15" ShapeID="_x0000_s1032" DrawAspect="Content" ObjectID="_1581962562" r:id="rId10"/>
+          <o:OLEObject Type="Embed" ProgID="Visio.Drawing.15" ShapeID="_x0000_s1032" DrawAspect="Content" ObjectID="_1581970387" r:id="rId10"/>
         </w:object>
       </w:r>
     </w:p>
@@ -3066,10 +3066,10 @@
       </w:pPr>
       <w:r>
         <w:object w:dxaOrig="15900" w:dyaOrig="10081">
-          <v:shape id="_x0000_i1100" type="#_x0000_t75" style="width:257.5pt;height:163.9pt" o:ole="" o:allowoverlap="f">
+          <v:shape id="_x0000_i1026" type="#_x0000_t75" style="width:257.6pt;height:164pt" o:ole="" o:allowoverlap="f">
             <v:imagedata r:id="rId11" o:title=""/>
           </v:shape>
-          <o:OLEObject Type="Embed" ProgID="Visio.Drawing.15" ShapeID="_x0000_i1100" DrawAspect="Content" ObjectID="_1581962559" r:id="rId12"/>
+          <o:OLEObject Type="Embed" ProgID="Visio.Drawing.15" ShapeID="_x0000_i1026" DrawAspect="Content" ObjectID="_1581970384" r:id="rId12"/>
         </w:object>
       </w:r>
     </w:p>
@@ -3254,10 +3254,10 @@
       </w:pPr>
       <w:r>
         <w:object w:dxaOrig="5115" w:dyaOrig="1485">
-          <v:shape id="_x0000_i1098" type="#_x0000_t75" style="width:248.7pt;height:72.45pt" o:ole="">
+          <v:shape id="_x0000_i1027" type="#_x0000_t75" style="width:248.45pt;height:72.4pt" o:ole="">
             <v:imagedata r:id="rId13" o:title=""/>
           </v:shape>
-          <o:OLEObject Type="Embed" ProgID="Visio.Drawing.15" ShapeID="_x0000_i1098" DrawAspect="Content" ObjectID="_1581962560" r:id="rId14"/>
+          <o:OLEObject Type="Embed" ProgID="Visio.Drawing.15" ShapeID="_x0000_i1027" DrawAspect="Content" ObjectID="_1581970385" r:id="rId14"/>
         </w:object>
       </w:r>
     </w:p>
@@ -3431,13 +3431,7 @@
           <w:rPr>
             <w:rFonts w:ascii="Cambria Math" w:hAnsi="Cambria Math"/>
           </w:rPr>
-          <m:t>=</m:t>
-        </m:r>
-        <m:r>
-          <w:rPr>
-            <w:rFonts w:ascii="Cambria Math" w:hAnsi="Cambria Math"/>
-          </w:rPr>
-          <m:t>100 x</m:t>
+          <m:t>=100 x</m:t>
         </m:r>
         <m:rad>
           <m:radPr>
@@ -4378,10 +4372,10 @@
       </w:pPr>
       <w:r>
         <w:object w:dxaOrig="11295" w:dyaOrig="4966">
-          <v:shape id="_x0000_i1099" type="#_x0000_t75" style="width:248.7pt;height:109.1pt" o:ole="">
+          <v:shape id="_x0000_i1028" type="#_x0000_t75" style="width:248.45pt;height:109.05pt" o:ole="">
             <v:imagedata r:id="rId15" o:title=""/>
           </v:shape>
-          <o:OLEObject Type="Embed" ProgID="Visio.Drawing.15" ShapeID="_x0000_i1099" DrawAspect="Content" ObjectID="_1581962561" r:id="rId16"/>
+          <o:OLEObject Type="Embed" ProgID="Visio.Drawing.15" ShapeID="_x0000_i1028" DrawAspect="Content" ObjectID="_1581970386" r:id="rId16"/>
         </w:object>
       </w:r>
     </w:p>
@@ -4649,19 +4643,7 @@
               <w:rPr>
                 <w:rFonts w:ascii="Cambria Math" w:hAnsi="Cambria Math"/>
               </w:rPr>
-              <m:t>ds</m:t>
-            </m:r>
-            <m:r>
-              <w:rPr>
-                <w:rFonts w:ascii="Cambria Math" w:hAnsi="Cambria Math"/>
-              </w:rPr>
-              <m:t>-</m:t>
-            </m:r>
-            <m:r>
-              <w:rPr>
-                <w:rFonts w:ascii="Cambria Math" w:hAnsi="Cambria Math"/>
-              </w:rPr>
-              <m:t>on</m:t>
+              <m:t>ds-on</m:t>
             </m:r>
           </m:sub>
         </m:sSub>
@@ -4963,13 +4945,7 @@
           <w:rPr>
             <w:rFonts w:ascii="Cambria Math" w:hAnsi="Cambria Math"/>
           </w:rPr>
-          <m:t>=</m:t>
-        </m:r>
-        <m:r>
-          <w:rPr>
-            <w:rFonts w:ascii="Cambria Math" w:hAnsi="Cambria Math"/>
-          </w:rPr>
-          <m:t>(</m:t>
+          <m:t>=(</m:t>
         </m:r>
         <m:sSub>
           <m:sSubPr>
@@ -5339,6 +5315,12 @@
     </w:p>
     <w:p>
       <w:pPr>
+        <w:pStyle w:val="text"/>
+        <w:spacing w:after="60" w:line="240" w:lineRule="auto"/>
+      </w:pPr>
+    </w:p>
+    <w:p>
+      <w:pPr>
         <w:pStyle w:val="Head2"/>
         <w:numPr>
           <w:ilvl w:val="0"/>
@@ -5375,11 +5357,11 @@
         <w:pStyle w:val="text"/>
       </w:pPr>
       <w:r>
-        <w:t xml:space="preserve">Series and parallel connection also affects the voltage and current ratings of the devices which are also important factors due to two factors: size and cost. Height of a capacitor tends to drop as its voltage rating reduces. Moreover, using n devices </w:t>
+        <w:t xml:space="preserve">Series and parallel connection also affects the voltage and current ratings of the devices which are also important factors due to two factors: size and cost. Height of a capacitor tends to </w:t>
       </w:r>
       <w:r>
         <w:lastRenderedPageBreak/>
-        <w:t>with 1/n current ratings instead of 1 device for a full rating will always result in higher cost. This in fact is the major factor limiting the number of modules used.</w:t>
+        <w:t>drop as its voltage rating reduces. Moreover, using n devices with 1/n current ratings instead of 1 device for a full rating will always result in higher cost. This in fact is the major factor limiting the number of modules used.</w:t>
       </w:r>
     </w:p>
     <w:p>
@@ -5414,204 +5396,1075 @@
         <w:rPr>
           <w:spacing w:val="0"/>
         </w:rPr>
-        <w:t>AC side</w:t>
-      </w:r>
-      <w:r>
-        <w:rPr>
-          <w:spacing w:val="0"/>
-        </w:rPr>
-        <w:t xml:space="preserve"> characteristics</w:t>
-      </w:r>
-    </w:p>
-    <w:p>
-      <w:pPr>
-        <w:pStyle w:val="text"/>
-      </w:pPr>
-    </w:p>
-    <w:p>
-      <w:pPr>
-        <w:pStyle w:val="text"/>
-      </w:pPr>
-      <w:r>
-        <w:t>Voltaj akım dalga şekli (2L and 3L)</w:t>
-      </w:r>
-    </w:p>
-    <w:p>
-      <w:pPr>
-        <w:pStyle w:val="text"/>
-      </w:pPr>
-      <w:r>
-        <w:t>Voltaj spectrum</w:t>
-      </w:r>
-    </w:p>
-    <w:p>
-      <w:pPr>
-        <w:pStyle w:val="text"/>
-      </w:pPr>
-      <w:r>
-        <w:t>Akım spectrum</w:t>
-      </w:r>
-    </w:p>
-    <w:p>
-      <w:pPr>
-        <w:pStyle w:val="text"/>
-      </w:pPr>
-      <w:r>
-        <w:t>Voltaj THD tablo</w:t>
-      </w:r>
-    </w:p>
-    <w:p>
-      <w:pPr>
-        <w:pStyle w:val="text"/>
-      </w:pPr>
-      <w:r>
-        <w:t>Akım THD vs frequency grafik</w:t>
-      </w:r>
-    </w:p>
-    <w:p>
-      <w:pPr>
-        <w:pStyle w:val="text"/>
-      </w:pPr>
-    </w:p>
-    <w:p>
-      <w:pPr>
-        <w:pStyle w:val="text"/>
-      </w:pPr>
-    </w:p>
-    <w:p>
-      <w:pPr>
-        <w:pStyle w:val="text"/>
-      </w:pPr>
-    </w:p>
-    <w:p>
-      <w:pPr>
-        <w:pStyle w:val="text"/>
-      </w:pPr>
-    </w:p>
-    <w:p>
-      <w:pPr>
-        <w:pStyle w:val="text"/>
-      </w:pPr>
-    </w:p>
-    <w:p>
-      <w:pPr>
-        <w:pStyle w:val="text"/>
-      </w:pPr>
-    </w:p>
-    <w:p>
-      <w:pPr>
-        <w:pStyle w:val="text"/>
-      </w:pPr>
-    </w:p>
-    <w:p>
-      <w:pPr>
-        <w:pStyle w:val="text"/>
-      </w:pPr>
-    </w:p>
-    <w:p>
-      <w:pPr>
-        <w:pStyle w:val="text"/>
-      </w:pPr>
-    </w:p>
-    <w:p>
-      <w:pPr>
-        <w:pStyle w:val="text"/>
-      </w:pPr>
-    </w:p>
-    <w:p>
-      <w:pPr>
-        <w:pStyle w:val="text"/>
-      </w:pPr>
-    </w:p>
-    <w:p>
-      <w:pPr>
-        <w:pStyle w:val="text"/>
-      </w:pPr>
-    </w:p>
-    <w:p>
-      <w:pPr>
-        <w:pStyle w:val="text"/>
-      </w:pPr>
-    </w:p>
-    <w:p>
-      <w:pPr>
-        <w:pStyle w:val="text"/>
-      </w:pPr>
-    </w:p>
-    <w:p>
-      <w:pPr>
-        <w:pStyle w:val="text"/>
-      </w:pPr>
-    </w:p>
-    <w:p>
-      <w:pPr>
-        <w:pStyle w:val="text"/>
-      </w:pPr>
-    </w:p>
-    <w:p>
-      <w:pPr>
-        <w:pStyle w:val="text"/>
-      </w:pPr>
-    </w:p>
-    <w:p>
-      <w:pPr>
-        <w:pStyle w:val="text"/>
-      </w:pPr>
-    </w:p>
-    <w:p>
-      <w:pPr>
-        <w:pStyle w:val="text"/>
-      </w:pPr>
-    </w:p>
-    <w:p>
-      <w:pPr>
-        <w:pStyle w:val="text"/>
-      </w:pPr>
-    </w:p>
-    <w:p>
-      <w:pPr>
-        <w:pStyle w:val="text"/>
-      </w:pPr>
-    </w:p>
-    <w:p>
-      <w:pPr>
-        <w:pStyle w:val="text"/>
-      </w:pPr>
-    </w:p>
-    <w:p>
-      <w:pPr>
-        <w:pStyle w:val="text"/>
-      </w:pPr>
-    </w:p>
-    <w:p>
-      <w:pPr>
-        <w:pStyle w:val="text"/>
-      </w:pPr>
-    </w:p>
-    <w:p>
-      <w:pPr>
-        <w:pStyle w:val="text"/>
-      </w:pPr>
-    </w:p>
-    <w:p>
-      <w:pPr>
-        <w:pStyle w:val="text"/>
-      </w:pPr>
-    </w:p>
-    <w:p>
-      <w:pPr>
-        <w:pStyle w:val="text"/>
-      </w:pPr>
-    </w:p>
-    <w:p>
-      <w:pPr>
-        <w:pStyle w:val="text"/>
-      </w:pPr>
-    </w:p>
-    <w:p>
-      <w:pPr>
-        <w:pStyle w:val="text"/>
-      </w:pPr>
+        <w:t>AC side characteristics</w:t>
+      </w:r>
+    </w:p>
+    <w:p>
+      <w:pPr>
+        <w:pStyle w:val="text"/>
+      </w:pPr>
+      <w:r>
+        <w:t>Voltage and current waveforms for 2L-VSI and 3L-VSI topologies are shown in Fig. 6. Waveforms for series or parallel connection are not included since only the magnitudes are changed.</w:t>
+      </w:r>
+      <w:r>
+        <w:t xml:space="preserve"> </w:t>
+      </w:r>
+      <w:r>
+        <w:t xml:space="preserve">Moreover, the voltage and current spectra of each topology are shown in Fig. 7. Voltage THD is not affected by the switching frequency, therefore it is presented as a table for different topologies in Table 3. </w:t>
+      </w:r>
+      <w:r>
+        <w:t xml:space="preserve">finally, the variation of current THD with switching frequency can be seen in Fig. 8. </w:t>
+      </w:r>
+    </w:p>
+    <w:p>
+      <w:pPr>
+        <w:pStyle w:val="text"/>
+      </w:pPr>
+      <w:r>
+        <w:t xml:space="preserve">  </w:t>
+      </w:r>
+    </w:p>
+    <w:p>
+      <w:pPr>
+        <w:pStyle w:val="text"/>
+        <w:spacing w:line="240" w:lineRule="auto"/>
+        <w:ind w:firstLine="0"/>
+      </w:pPr>
+      <w:r>
+        <w:rPr>
+          <w:noProof/>
+        </w:rPr>
+        <w:drawing>
+          <wp:inline distT="0" distB="0" distL="0" distR="0">
+            <wp:extent cx="1582109" cy="1238253"/>
+            <wp:effectExtent l="0" t="0" r="0" b="0"/>
+            <wp:docPr id="3" name="Picture 3"/>
+            <wp:cNvGraphicFramePr>
+              <a:graphicFrameLocks xmlns:a="http://schemas.openxmlformats.org/drawingml/2006/main" noChangeAspect="1"/>
+            </wp:cNvGraphicFramePr>
+            <a:graphic xmlns:a="http://schemas.openxmlformats.org/drawingml/2006/main">
+              <a:graphicData uri="http://schemas.openxmlformats.org/drawingml/2006/picture">
+                <pic:pic xmlns:pic="http://schemas.openxmlformats.org/drawingml/2006/picture">
+                  <pic:nvPicPr>
+                    <pic:cNvPr id="0" name="Picture 14"/>
+                    <pic:cNvPicPr>
+                      <a:picLocks noChangeAspect="1" noChangeArrowheads="1"/>
+                    </pic:cNvPicPr>
+                  </pic:nvPicPr>
+                  <pic:blipFill rotWithShape="1">
+                    <a:blip r:embed="rId17" cstate="print">
+                      <a:extLst>
+                        <a:ext uri="{28A0092B-C50C-407E-A947-70E740481C1C}">
+                          <a14:useLocalDpi xmlns:a14="http://schemas.microsoft.com/office/drawing/2010/main" val="0"/>
+                        </a:ext>
+                      </a:extLst>
+                    </a:blip>
+                    <a:srcRect t="3688" r="7828"/>
+                    <a:stretch/>
+                  </pic:blipFill>
+                  <pic:spPr bwMode="auto">
+                    <a:xfrm>
+                      <a:off x="0" y="0"/>
+                      <a:ext cx="1603980" cy="1255371"/>
+                    </a:xfrm>
+                    <a:prstGeom prst="rect">
+                      <a:avLst/>
+                    </a:prstGeom>
+                    <a:noFill/>
+                    <a:ln>
+                      <a:noFill/>
+                    </a:ln>
+                    <a:extLst>
+                      <a:ext uri="{53640926-AAD7-44D8-BBD7-CCE9431645EC}">
+                        <a14:shadowObscured xmlns:a14="http://schemas.microsoft.com/office/drawing/2010/main"/>
+                      </a:ext>
+                    </a:extLst>
+                  </pic:spPr>
+                </pic:pic>
+              </a:graphicData>
+            </a:graphic>
+          </wp:inline>
+        </w:drawing>
+      </w:r>
+      <w:r>
+        <w:rPr>
+          <w:noProof/>
+        </w:rPr>
+        <w:drawing>
+          <wp:inline distT="0" distB="0" distL="0" distR="0">
+            <wp:extent cx="1569315" cy="1219200"/>
+            <wp:effectExtent l="0" t="0" r="0" b="0"/>
+            <wp:docPr id="4" name="Picture 4"/>
+            <wp:cNvGraphicFramePr>
+              <a:graphicFrameLocks xmlns:a="http://schemas.openxmlformats.org/drawingml/2006/main" noChangeAspect="1"/>
+            </wp:cNvGraphicFramePr>
+            <a:graphic xmlns:a="http://schemas.openxmlformats.org/drawingml/2006/main">
+              <a:graphicData uri="http://schemas.openxmlformats.org/drawingml/2006/picture">
+                <pic:pic xmlns:pic="http://schemas.openxmlformats.org/drawingml/2006/picture">
+                  <pic:nvPicPr>
+                    <pic:cNvPr id="0" name="Picture 15"/>
+                    <pic:cNvPicPr>
+                      <a:picLocks noChangeAspect="1" noChangeArrowheads="1"/>
+                    </pic:cNvPicPr>
+                  </pic:nvPicPr>
+                  <pic:blipFill rotWithShape="1">
+                    <a:blip r:embed="rId18" cstate="print">
+                      <a:extLst>
+                        <a:ext uri="{28A0092B-C50C-407E-A947-70E740481C1C}">
+                          <a14:useLocalDpi xmlns:a14="http://schemas.microsoft.com/office/drawing/2010/main" val="0"/>
+                        </a:ext>
+                      </a:extLst>
+                    </a:blip>
+                    <a:srcRect l="1346" t="3892" r="5996"/>
+                    <a:stretch/>
+                  </pic:blipFill>
+                  <pic:spPr bwMode="auto">
+                    <a:xfrm>
+                      <a:off x="0" y="0"/>
+                      <a:ext cx="1611630" cy="1252075"/>
+                    </a:xfrm>
+                    <a:prstGeom prst="rect">
+                      <a:avLst/>
+                    </a:prstGeom>
+                    <a:noFill/>
+                    <a:ln>
+                      <a:noFill/>
+                    </a:ln>
+                    <a:extLst>
+                      <a:ext uri="{53640926-AAD7-44D8-BBD7-CCE9431645EC}">
+                        <a14:shadowObscured xmlns:a14="http://schemas.microsoft.com/office/drawing/2010/main"/>
+                      </a:ext>
+                    </a:extLst>
+                  </pic:spPr>
+                </pic:pic>
+              </a:graphicData>
+            </a:graphic>
+          </wp:inline>
+        </w:drawing>
+      </w:r>
+    </w:p>
+    <w:p>
+      <w:pPr>
+        <w:pStyle w:val="text"/>
+        <w:spacing w:line="240" w:lineRule="auto"/>
+        <w:ind w:firstLine="0"/>
+        <w:jc w:val="center"/>
+        <w:rPr>
+          <w:sz w:val="16"/>
+          <w:szCs w:val="16"/>
+        </w:rPr>
+      </w:pPr>
+      <w:r>
+        <w:rPr>
+          <w:sz w:val="16"/>
+          <w:szCs w:val="16"/>
+        </w:rPr>
+        <w:t>(a)</w:t>
+      </w:r>
+      <w:r>
+        <w:rPr>
+          <w:sz w:val="16"/>
+          <w:szCs w:val="16"/>
+        </w:rPr>
+        <w:t xml:space="preserve"> 2L-VSI line-to-line voltage</w:t>
+      </w:r>
+      <w:r>
+        <w:rPr>
+          <w:sz w:val="16"/>
+          <w:szCs w:val="16"/>
+        </w:rPr>
+        <w:tab/>
+      </w:r>
+      <w:r>
+        <w:rPr>
+          <w:sz w:val="16"/>
+          <w:szCs w:val="16"/>
+        </w:rPr>
+        <w:tab/>
+        <w:t xml:space="preserve"> (b) 2L-VSI line current</w:t>
+      </w:r>
+    </w:p>
+    <w:p>
+      <w:pPr>
+        <w:pStyle w:val="text"/>
+        <w:spacing w:line="240" w:lineRule="auto"/>
+        <w:ind w:firstLine="0"/>
+      </w:pPr>
+      <w:r>
+        <w:rPr>
+          <w:noProof/>
+        </w:rPr>
+        <w:drawing>
+          <wp:inline distT="0" distB="0" distL="0" distR="0" wp14:anchorId="718E207A" wp14:editId="7480E213">
+            <wp:extent cx="1580546" cy="1231669"/>
+            <wp:effectExtent l="0" t="0" r="635" b="6985"/>
+            <wp:docPr id="5" name="Picture 5"/>
+            <wp:cNvGraphicFramePr>
+              <a:graphicFrameLocks xmlns:a="http://schemas.openxmlformats.org/drawingml/2006/main" noChangeAspect="1"/>
+            </wp:cNvGraphicFramePr>
+            <a:graphic xmlns:a="http://schemas.openxmlformats.org/drawingml/2006/main">
+              <a:graphicData uri="http://schemas.openxmlformats.org/drawingml/2006/picture">
+                <pic:pic xmlns:pic="http://schemas.openxmlformats.org/drawingml/2006/picture">
+                  <pic:nvPicPr>
+                    <pic:cNvPr id="0" name="Picture 18"/>
+                    <pic:cNvPicPr>
+                      <a:picLocks noChangeAspect="1" noChangeArrowheads="1"/>
+                    </pic:cNvPicPr>
+                  </pic:nvPicPr>
+                  <pic:blipFill rotWithShape="1">
+                    <a:blip r:embed="rId19" cstate="print">
+                      <a:extLst>
+                        <a:ext uri="{28A0092B-C50C-407E-A947-70E740481C1C}">
+                          <a14:useLocalDpi xmlns:a14="http://schemas.microsoft.com/office/drawing/2010/main" val="0"/>
+                        </a:ext>
+                      </a:extLst>
+                    </a:blip>
+                    <a:srcRect t="3857" r="7589"/>
+                    <a:stretch/>
+                  </pic:blipFill>
+                  <pic:spPr bwMode="auto">
+                    <a:xfrm>
+                      <a:off x="0" y="0"/>
+                      <a:ext cx="1606091" cy="1251576"/>
+                    </a:xfrm>
+                    <a:prstGeom prst="rect">
+                      <a:avLst/>
+                    </a:prstGeom>
+                    <a:noFill/>
+                    <a:ln>
+                      <a:noFill/>
+                    </a:ln>
+                    <a:extLst>
+                      <a:ext uri="{53640926-AAD7-44D8-BBD7-CCE9431645EC}">
+                        <a14:shadowObscured xmlns:a14="http://schemas.microsoft.com/office/drawing/2010/main"/>
+                      </a:ext>
+                    </a:extLst>
+                  </pic:spPr>
+                </pic:pic>
+              </a:graphicData>
+            </a:graphic>
+          </wp:inline>
+        </w:drawing>
+      </w:r>
+      <w:r>
+        <w:rPr>
+          <w:noProof/>
+        </w:rPr>
+        <w:drawing>
+          <wp:inline distT="0" distB="0" distL="0" distR="0">
+            <wp:extent cx="1569085" cy="1217703"/>
+            <wp:effectExtent l="0" t="0" r="0" b="1905"/>
+            <wp:docPr id="6" name="Picture 6"/>
+            <wp:cNvGraphicFramePr>
+              <a:graphicFrameLocks xmlns:a="http://schemas.openxmlformats.org/drawingml/2006/main" noChangeAspect="1"/>
+            </wp:cNvGraphicFramePr>
+            <a:graphic xmlns:a="http://schemas.openxmlformats.org/drawingml/2006/main">
+              <a:graphicData uri="http://schemas.openxmlformats.org/drawingml/2006/picture">
+                <pic:pic xmlns:pic="http://schemas.openxmlformats.org/drawingml/2006/picture">
+                  <pic:nvPicPr>
+                    <pic:cNvPr id="0" name="Picture 21"/>
+                    <pic:cNvPicPr>
+                      <a:picLocks noChangeAspect="1" noChangeArrowheads="1"/>
+                    </pic:cNvPicPr>
+                  </pic:nvPicPr>
+                  <pic:blipFill rotWithShape="1">
+                    <a:blip r:embed="rId20" cstate="print">
+                      <a:extLst>
+                        <a:ext uri="{28A0092B-C50C-407E-A947-70E740481C1C}">
+                          <a14:useLocalDpi xmlns:a14="http://schemas.microsoft.com/office/drawing/2010/main" val="0"/>
+                        </a:ext>
+                      </a:extLst>
+                    </a:blip>
+                    <a:srcRect l="1582" t="3520" r="5299"/>
+                    <a:stretch/>
+                  </pic:blipFill>
+                  <pic:spPr bwMode="auto">
+                    <a:xfrm>
+                      <a:off x="0" y="0"/>
+                      <a:ext cx="1576849" cy="1223728"/>
+                    </a:xfrm>
+                    <a:prstGeom prst="rect">
+                      <a:avLst/>
+                    </a:prstGeom>
+                    <a:noFill/>
+                    <a:ln>
+                      <a:noFill/>
+                    </a:ln>
+                    <a:extLst>
+                      <a:ext uri="{53640926-AAD7-44D8-BBD7-CCE9431645EC}">
+                        <a14:shadowObscured xmlns:a14="http://schemas.microsoft.com/office/drawing/2010/main"/>
+                      </a:ext>
+                    </a:extLst>
+                  </pic:spPr>
+                </pic:pic>
+              </a:graphicData>
+            </a:graphic>
+          </wp:inline>
+        </w:drawing>
+      </w:r>
+    </w:p>
+    <w:p>
+      <w:pPr>
+        <w:pStyle w:val="text"/>
+        <w:spacing w:line="240" w:lineRule="auto"/>
+        <w:ind w:firstLine="0"/>
+        <w:jc w:val="center"/>
+        <w:rPr>
+          <w:sz w:val="16"/>
+          <w:szCs w:val="16"/>
+        </w:rPr>
+      </w:pPr>
+      <w:r>
+        <w:rPr>
+          <w:sz w:val="16"/>
+          <w:szCs w:val="16"/>
+        </w:rPr>
+        <w:t>(</w:t>
+      </w:r>
+      <w:r>
+        <w:rPr>
+          <w:sz w:val="16"/>
+          <w:szCs w:val="16"/>
+        </w:rPr>
+        <w:t>c</w:t>
+      </w:r>
+      <w:r>
+        <w:rPr>
+          <w:sz w:val="16"/>
+          <w:szCs w:val="16"/>
+        </w:rPr>
+        <w:t>)</w:t>
+      </w:r>
+      <w:r>
+        <w:rPr>
+          <w:sz w:val="16"/>
+          <w:szCs w:val="16"/>
+        </w:rPr>
+        <w:t xml:space="preserve"> 3L-VSI line-to-line voltage</w:t>
+      </w:r>
+      <w:r>
+        <w:rPr>
+          <w:sz w:val="16"/>
+          <w:szCs w:val="16"/>
+        </w:rPr>
+        <w:tab/>
+      </w:r>
+      <w:r>
+        <w:rPr>
+          <w:sz w:val="16"/>
+          <w:szCs w:val="16"/>
+        </w:rPr>
+        <w:tab/>
+        <w:t xml:space="preserve"> (d) 3L-VSI line current</w:t>
+      </w:r>
+    </w:p>
+    <w:p>
+      <w:pPr>
+        <w:pStyle w:val="text"/>
+        <w:spacing w:line="240" w:lineRule="auto"/>
+        <w:ind w:firstLine="0"/>
+        <w:jc w:val="center"/>
+        <w:rPr>
+          <w:sz w:val="16"/>
+          <w:szCs w:val="16"/>
+        </w:rPr>
+      </w:pPr>
+    </w:p>
+    <w:p>
+      <w:pPr>
+        <w:pStyle w:val="text"/>
+        <w:ind w:firstLine="0"/>
+        <w:rPr>
+          <w:sz w:val="16"/>
+          <w:szCs w:val="16"/>
+        </w:rPr>
+      </w:pPr>
+      <w:r>
+        <w:rPr>
+          <w:sz w:val="16"/>
+          <w:szCs w:val="16"/>
+        </w:rPr>
+        <w:t>Fig. 6</w:t>
+      </w:r>
+      <w:r>
+        <w:rPr>
+          <w:sz w:val="16"/>
+          <w:szCs w:val="16"/>
+        </w:rPr>
+        <w:t xml:space="preserve">. </w:t>
+      </w:r>
+      <w:r>
+        <w:rPr>
+          <w:sz w:val="16"/>
+          <w:szCs w:val="16"/>
+        </w:rPr>
+        <w:t>AC side waveforms for 2L-VSI and 3L-VSI (f</w:t>
+      </w:r>
+      <w:r>
+        <w:rPr>
+          <w:sz w:val="16"/>
+          <w:szCs w:val="16"/>
+          <w:vertAlign w:val="subscript"/>
+        </w:rPr>
+        <w:t>sw</w:t>
+      </w:r>
+      <w:r>
+        <w:rPr>
+          <w:sz w:val="16"/>
+          <w:szCs w:val="16"/>
+        </w:rPr>
+        <w:t xml:space="preserve"> = 2 kHz)</w:t>
+      </w:r>
+    </w:p>
+    <w:p>
+      <w:pPr>
+        <w:pStyle w:val="text"/>
+      </w:pPr>
+    </w:p>
+    <w:p>
+      <w:pPr>
+        <w:pStyle w:val="text"/>
+        <w:spacing w:line="240" w:lineRule="auto"/>
+        <w:ind w:firstLine="0"/>
+      </w:pPr>
+      <w:bookmarkStart w:id="5" w:name="_GoBack"/>
+      <w:bookmarkEnd w:id="5"/>
+    </w:p>
+    <w:p>
+      <w:pPr>
+        <w:pStyle w:val="text"/>
+        <w:spacing w:line="240" w:lineRule="auto"/>
+        <w:ind w:firstLine="0"/>
+        <w:jc w:val="center"/>
+        <w:rPr>
+          <w:sz w:val="16"/>
+          <w:szCs w:val="16"/>
+        </w:rPr>
+      </w:pPr>
+      <w:r>
+        <w:rPr>
+          <w:sz w:val="16"/>
+          <w:szCs w:val="16"/>
+        </w:rPr>
+        <w:t>(a)</w:t>
+      </w:r>
+      <w:r>
+        <w:rPr>
+          <w:sz w:val="16"/>
+          <w:szCs w:val="16"/>
+        </w:rPr>
+        <w:t xml:space="preserve"> Spectrum of phase voltage</w:t>
+      </w:r>
+      <w:r>
+        <w:rPr>
+          <w:sz w:val="16"/>
+          <w:szCs w:val="16"/>
+        </w:rPr>
+        <w:tab/>
+      </w:r>
+      <w:r>
+        <w:rPr>
+          <w:sz w:val="16"/>
+          <w:szCs w:val="16"/>
+        </w:rPr>
+        <w:tab/>
+        <w:t xml:space="preserve"> (b) Spectrum of line current</w:t>
+      </w:r>
+    </w:p>
+    <w:p>
+      <w:pPr>
+        <w:pStyle w:val="text"/>
+        <w:ind w:firstLine="0"/>
+        <w:rPr>
+          <w:sz w:val="16"/>
+          <w:szCs w:val="16"/>
+        </w:rPr>
+      </w:pPr>
+      <w:r>
+        <w:rPr>
+          <w:sz w:val="16"/>
+          <w:szCs w:val="16"/>
+        </w:rPr>
+        <w:t>Fig. 7</w:t>
+      </w:r>
+      <w:r>
+        <w:rPr>
+          <w:sz w:val="16"/>
+          <w:szCs w:val="16"/>
+        </w:rPr>
+        <w:t xml:space="preserve">. </w:t>
+      </w:r>
+      <w:r>
+        <w:rPr>
+          <w:sz w:val="16"/>
+          <w:szCs w:val="16"/>
+        </w:rPr>
+        <w:t>AC side spectra (f</w:t>
+      </w:r>
+      <w:r>
+        <w:rPr>
+          <w:sz w:val="16"/>
+          <w:szCs w:val="16"/>
+          <w:vertAlign w:val="subscript"/>
+        </w:rPr>
+        <w:t>sw</w:t>
+      </w:r>
+      <w:r>
+        <w:rPr>
+          <w:sz w:val="16"/>
+          <w:szCs w:val="16"/>
+        </w:rPr>
+        <w:t xml:space="preserve"> = 10 kHz for IGBT, f</w:t>
+      </w:r>
+      <w:r>
+        <w:rPr>
+          <w:sz w:val="16"/>
+          <w:szCs w:val="16"/>
+          <w:vertAlign w:val="subscript"/>
+        </w:rPr>
+        <w:t>sw</w:t>
+      </w:r>
+      <w:r>
+        <w:rPr>
+          <w:sz w:val="16"/>
+          <w:szCs w:val="16"/>
+        </w:rPr>
+        <w:t xml:space="preserve"> = 50 kHz for GaN)</w:t>
+      </w:r>
+    </w:p>
+    <w:p>
+      <w:pPr>
+        <w:spacing w:before="120" w:line="216" w:lineRule="auto"/>
+        <w:jc w:val="center"/>
+        <w:rPr>
+          <w:sz w:val="16"/>
+        </w:rPr>
+      </w:pPr>
+    </w:p>
+    <w:p>
+      <w:pPr>
+        <w:spacing w:before="120" w:line="216" w:lineRule="auto"/>
+        <w:jc w:val="center"/>
+        <w:rPr>
+          <w:sz w:val="16"/>
+        </w:rPr>
+      </w:pPr>
+      <w:r>
+        <w:rPr>
+          <w:sz w:val="16"/>
+        </w:rPr>
+        <w:t>TABLE III</w:t>
+      </w:r>
+    </w:p>
+    <w:p>
+      <w:pPr>
+        <w:pStyle w:val="text"/>
+        <w:spacing w:after="120"/>
+        <w:jc w:val="center"/>
+        <w:rPr>
+          <w:smallCaps/>
+          <w:sz w:val="16"/>
+        </w:rPr>
+      </w:pPr>
+      <w:r>
+        <w:rPr>
+          <w:smallCaps/>
+          <w:sz w:val="16"/>
+        </w:rPr>
+        <w:t>AC Output Voltage Total Harmonıc distortıon</w:t>
+      </w:r>
+    </w:p>
+    <w:tbl>
+      <w:tblPr>
+        <w:tblW w:w="2268" w:type="dxa"/>
+        <w:jc w:val="center"/>
+        <w:tblLayout w:type="fixed"/>
+        <w:tblLook w:val="04A0" w:firstRow="1" w:lastRow="0" w:firstColumn="1" w:lastColumn="0" w:noHBand="0" w:noVBand="1"/>
+      </w:tblPr>
+      <w:tblGrid>
+        <w:gridCol w:w="1179"/>
+        <w:gridCol w:w="1089"/>
+      </w:tblGrid>
+      <w:tr>
+        <w:trPr>
+          <w:jc w:val="center"/>
+        </w:trPr>
+        <w:tc>
+          <w:tcPr>
+            <w:tcW w:w="1179" w:type="dxa"/>
+            <w:tcBorders>
+              <w:top w:val="single" w:sz="4" w:space="0" w:color="auto"/>
+              <w:bottom w:val="single" w:sz="4" w:space="0" w:color="auto"/>
+            </w:tcBorders>
+            <w:shd w:val="clear" w:color="auto" w:fill="auto"/>
+          </w:tcPr>
+          <w:p>
+            <w:pPr>
+              <w:pStyle w:val="BodyTextKeep"/>
+              <w:ind w:right="0"/>
+              <w:jc w:val="center"/>
+              <w:rPr>
+                <w:b/>
+                <w:sz w:val="16"/>
+                <w:szCs w:val="16"/>
+                <w:lang w:val="en-US"/>
+              </w:rPr>
+            </w:pPr>
+            <w:r>
+              <w:rPr>
+                <w:b/>
+                <w:sz w:val="16"/>
+                <w:szCs w:val="16"/>
+                <w:lang w:val="en-US"/>
+              </w:rPr>
+              <w:t>Topology</w:t>
+            </w:r>
+          </w:p>
+        </w:tc>
+        <w:tc>
+          <w:tcPr>
+            <w:tcW w:w="1089" w:type="dxa"/>
+            <w:tcBorders>
+              <w:top w:val="single" w:sz="4" w:space="0" w:color="auto"/>
+              <w:bottom w:val="single" w:sz="4" w:space="0" w:color="auto"/>
+            </w:tcBorders>
+            <w:shd w:val="clear" w:color="auto" w:fill="auto"/>
+          </w:tcPr>
+          <w:p>
+            <w:pPr>
+              <w:pStyle w:val="BodyTextKeep"/>
+              <w:ind w:right="0"/>
+              <w:jc w:val="center"/>
+              <w:rPr>
+                <w:b/>
+                <w:sz w:val="16"/>
+                <w:szCs w:val="16"/>
+                <w:lang w:val="en-US"/>
+              </w:rPr>
+            </w:pPr>
+            <w:r>
+              <w:rPr>
+                <w:b/>
+                <w:sz w:val="16"/>
+                <w:szCs w:val="16"/>
+              </w:rPr>
+              <w:t>THD</w:t>
+            </w:r>
+            <w:r>
+              <w:rPr>
+                <w:b/>
+                <w:sz w:val="16"/>
+                <w:szCs w:val="16"/>
+                <w:vertAlign w:val="subscript"/>
+              </w:rPr>
+              <w:t>v</w:t>
+            </w:r>
+            <w:r>
+              <w:rPr>
+                <w:b/>
+                <w:sz w:val="16"/>
+                <w:szCs w:val="16"/>
+              </w:rPr>
+              <w:t xml:space="preserve"> (%)</w:t>
+            </w:r>
+          </w:p>
+        </w:tc>
+      </w:tr>
+      <w:tr>
+        <w:trPr>
+          <w:jc w:val="center"/>
+        </w:trPr>
+        <w:tc>
+          <w:tcPr>
+            <w:tcW w:w="1179" w:type="dxa"/>
+            <w:tcBorders>
+              <w:top w:val="single" w:sz="4" w:space="0" w:color="auto"/>
+            </w:tcBorders>
+            <w:shd w:val="clear" w:color="auto" w:fill="auto"/>
+          </w:tcPr>
+          <w:p>
+            <w:pPr>
+              <w:pStyle w:val="BodyTextKeep"/>
+              <w:ind w:right="0"/>
+              <w:jc w:val="center"/>
+              <w:rPr>
+                <w:sz w:val="16"/>
+                <w:szCs w:val="16"/>
+                <w:lang w:val="en-US"/>
+              </w:rPr>
+            </w:pPr>
+            <w:r>
+              <w:rPr>
+                <w:sz w:val="16"/>
+                <w:szCs w:val="16"/>
+                <w:lang w:val="en-US"/>
+              </w:rPr>
+              <w:t>2L-VSI</w:t>
+            </w:r>
+          </w:p>
+        </w:tc>
+        <w:tc>
+          <w:tcPr>
+            <w:tcW w:w="1089" w:type="dxa"/>
+            <w:tcBorders>
+              <w:top w:val="single" w:sz="4" w:space="0" w:color="auto"/>
+            </w:tcBorders>
+            <w:shd w:val="clear" w:color="auto" w:fill="auto"/>
+          </w:tcPr>
+          <w:p>
+            <w:pPr>
+              <w:pStyle w:val="BodyTextKeep"/>
+              <w:ind w:right="0"/>
+              <w:jc w:val="center"/>
+              <w:rPr>
+                <w:sz w:val="16"/>
+                <w:szCs w:val="16"/>
+                <w:lang w:val="en-US"/>
+              </w:rPr>
+            </w:pPr>
+            <w:r>
+              <w:rPr>
+                <w:sz w:val="16"/>
+                <w:szCs w:val="16"/>
+                <w:lang w:val="en-US"/>
+              </w:rPr>
+              <w:t>79.67</w:t>
+            </w:r>
+          </w:p>
+        </w:tc>
+      </w:tr>
+      <w:tr>
+        <w:trPr>
+          <w:jc w:val="center"/>
+        </w:trPr>
+        <w:tc>
+          <w:tcPr>
+            <w:tcW w:w="1179" w:type="dxa"/>
+            <w:shd w:val="clear" w:color="auto" w:fill="auto"/>
+          </w:tcPr>
+          <w:p>
+            <w:pPr>
+              <w:pStyle w:val="BodyTextKeep"/>
+              <w:ind w:right="0"/>
+              <w:jc w:val="center"/>
+              <w:rPr>
+                <w:sz w:val="16"/>
+                <w:szCs w:val="16"/>
+                <w:lang w:val="en-US"/>
+              </w:rPr>
+            </w:pPr>
+            <w:r>
+              <w:rPr>
+                <w:sz w:val="16"/>
+                <w:szCs w:val="16"/>
+                <w:lang w:val="en-US"/>
+              </w:rPr>
+              <w:t>2L-2S-VSI</w:t>
+            </w:r>
+          </w:p>
+        </w:tc>
+        <w:tc>
+          <w:tcPr>
+            <w:tcW w:w="1089" w:type="dxa"/>
+            <w:shd w:val="clear" w:color="auto" w:fill="auto"/>
+          </w:tcPr>
+          <w:p>
+            <w:pPr>
+              <w:pStyle w:val="BodyTextKeep"/>
+              <w:ind w:right="0"/>
+              <w:jc w:val="center"/>
+              <w:rPr>
+                <w:sz w:val="16"/>
+                <w:szCs w:val="16"/>
+                <w:lang w:val="en-US"/>
+              </w:rPr>
+            </w:pPr>
+            <w:r>
+              <w:rPr>
+                <w:sz w:val="16"/>
+                <w:szCs w:val="16"/>
+                <w:lang w:val="en-US"/>
+              </w:rPr>
+              <w:t>79.57</w:t>
+            </w:r>
+          </w:p>
+        </w:tc>
+      </w:tr>
+      <w:tr>
+        <w:trPr>
+          <w:jc w:val="center"/>
+        </w:trPr>
+        <w:tc>
+          <w:tcPr>
+            <w:tcW w:w="1179" w:type="dxa"/>
+            <w:shd w:val="clear" w:color="auto" w:fill="auto"/>
+          </w:tcPr>
+          <w:p>
+            <w:pPr>
+              <w:pStyle w:val="BodyTextKeep"/>
+              <w:ind w:right="0"/>
+              <w:jc w:val="center"/>
+              <w:rPr>
+                <w:sz w:val="16"/>
+                <w:szCs w:val="16"/>
+                <w:lang w:val="en-US"/>
+              </w:rPr>
+            </w:pPr>
+            <w:r>
+              <w:rPr>
+                <w:sz w:val="16"/>
+                <w:szCs w:val="16"/>
+                <w:lang w:val="en-US"/>
+              </w:rPr>
+              <w:t>2L-2S2P-VSI</w:t>
+            </w:r>
+          </w:p>
+        </w:tc>
+        <w:tc>
+          <w:tcPr>
+            <w:tcW w:w="1089" w:type="dxa"/>
+            <w:shd w:val="clear" w:color="auto" w:fill="auto"/>
+          </w:tcPr>
+          <w:p>
+            <w:pPr>
+              <w:pStyle w:val="BodyTextKeep"/>
+              <w:ind w:right="0"/>
+              <w:jc w:val="center"/>
+              <w:rPr>
+                <w:sz w:val="16"/>
+                <w:szCs w:val="16"/>
+                <w:lang w:val="en-US"/>
+              </w:rPr>
+            </w:pPr>
+            <w:r>
+              <w:rPr>
+                <w:sz w:val="16"/>
+                <w:szCs w:val="16"/>
+                <w:lang w:val="en-US"/>
+              </w:rPr>
+              <w:t>79.52</w:t>
+            </w:r>
+          </w:p>
+        </w:tc>
+      </w:tr>
+      <w:tr>
+        <w:trPr>
+          <w:jc w:val="center"/>
+        </w:trPr>
+        <w:tc>
+          <w:tcPr>
+            <w:tcW w:w="1179" w:type="dxa"/>
+            <w:shd w:val="clear" w:color="auto" w:fill="auto"/>
+          </w:tcPr>
+          <w:p>
+            <w:pPr>
+              <w:pStyle w:val="BodyTextKeep"/>
+              <w:ind w:right="0"/>
+              <w:jc w:val="center"/>
+              <w:rPr>
+                <w:sz w:val="16"/>
+                <w:szCs w:val="16"/>
+                <w:lang w:val="en-US"/>
+              </w:rPr>
+            </w:pPr>
+            <w:r>
+              <w:rPr>
+                <w:sz w:val="16"/>
+                <w:szCs w:val="16"/>
+                <w:lang w:val="en-US"/>
+              </w:rPr>
+              <w:t>3L-VSI</w:t>
+            </w:r>
+          </w:p>
+        </w:tc>
+        <w:tc>
+          <w:tcPr>
+            <w:tcW w:w="1089" w:type="dxa"/>
+            <w:shd w:val="clear" w:color="auto" w:fill="auto"/>
+          </w:tcPr>
+          <w:p>
+            <w:pPr>
+              <w:pStyle w:val="BodyTextKeep"/>
+              <w:ind w:right="0"/>
+              <w:jc w:val="center"/>
+              <w:rPr>
+                <w:sz w:val="16"/>
+                <w:szCs w:val="16"/>
+                <w:lang w:val="en-US"/>
+              </w:rPr>
+            </w:pPr>
+            <w:r>
+              <w:rPr>
+                <w:sz w:val="16"/>
+                <w:szCs w:val="16"/>
+                <w:lang w:val="en-US"/>
+              </w:rPr>
+              <w:t>39.60</w:t>
+            </w:r>
+          </w:p>
+        </w:tc>
+      </w:tr>
+      <w:tr>
+        <w:trPr>
+          <w:jc w:val="center"/>
+        </w:trPr>
+        <w:tc>
+          <w:tcPr>
+            <w:tcW w:w="1179" w:type="dxa"/>
+            <w:tcBorders>
+              <w:bottom w:val="single" w:sz="4" w:space="0" w:color="auto"/>
+            </w:tcBorders>
+            <w:shd w:val="clear" w:color="auto" w:fill="auto"/>
+          </w:tcPr>
+          <w:p>
+            <w:pPr>
+              <w:pStyle w:val="BodyTextKeep"/>
+              <w:ind w:right="0"/>
+              <w:jc w:val="center"/>
+              <w:rPr>
+                <w:sz w:val="16"/>
+                <w:szCs w:val="16"/>
+                <w:lang w:val="en-US"/>
+              </w:rPr>
+            </w:pPr>
+            <w:r>
+              <w:rPr>
+                <w:sz w:val="16"/>
+                <w:szCs w:val="16"/>
+                <w:lang w:val="en-US"/>
+              </w:rPr>
+              <w:t>3L-2P-VSI</w:t>
+            </w:r>
+          </w:p>
+        </w:tc>
+        <w:tc>
+          <w:tcPr>
+            <w:tcW w:w="1089" w:type="dxa"/>
+            <w:tcBorders>
+              <w:bottom w:val="single" w:sz="4" w:space="0" w:color="auto"/>
+            </w:tcBorders>
+            <w:shd w:val="clear" w:color="auto" w:fill="auto"/>
+          </w:tcPr>
+          <w:p>
+            <w:pPr>
+              <w:pStyle w:val="BodyTextKeep"/>
+              <w:ind w:right="0"/>
+              <w:jc w:val="center"/>
+              <w:rPr>
+                <w:sz w:val="16"/>
+                <w:szCs w:val="16"/>
+                <w:lang w:val="en-US"/>
+              </w:rPr>
+            </w:pPr>
+            <w:r>
+              <w:rPr>
+                <w:sz w:val="16"/>
+                <w:szCs w:val="16"/>
+                <w:lang w:val="en-US"/>
+              </w:rPr>
+              <w:t>39.58</w:t>
+            </w:r>
+          </w:p>
+        </w:tc>
+      </w:tr>
+    </w:tbl>
+    <w:p>
+      <w:pPr>
+        <w:pStyle w:val="text"/>
+      </w:pPr>
+    </w:p>
+    <w:p>
+      <w:pPr>
+        <w:pStyle w:val="text"/>
+        <w:spacing w:line="240" w:lineRule="auto"/>
+        <w:ind w:firstLine="0"/>
+        <w:jc w:val="center"/>
+      </w:pPr>
+      <w:r>
+        <w:rPr>
+          <w:noProof/>
+        </w:rPr>
+        <w:lastRenderedPageBreak/>
+        <w:drawing>
+          <wp:inline distT="0" distB="0" distL="0" distR="0">
+            <wp:extent cx="2019719" cy="1512802"/>
+            <wp:effectExtent l="0" t="0" r="0" b="0"/>
+            <wp:docPr id="22" name="Picture 22"/>
+            <wp:cNvGraphicFramePr>
+              <a:graphicFrameLocks xmlns:a="http://schemas.openxmlformats.org/drawingml/2006/main" noChangeAspect="1"/>
+            </wp:cNvGraphicFramePr>
+            <a:graphic xmlns:a="http://schemas.openxmlformats.org/drawingml/2006/main">
+              <a:graphicData uri="http://schemas.openxmlformats.org/drawingml/2006/picture">
+                <pic:pic xmlns:pic="http://schemas.openxmlformats.org/drawingml/2006/picture">
+                  <pic:nvPicPr>
+                    <pic:cNvPr id="0" name="Picture 27"/>
+                    <pic:cNvPicPr>
+                      <a:picLocks noChangeAspect="1" noChangeArrowheads="1"/>
+                    </pic:cNvPicPr>
+                  </pic:nvPicPr>
+                  <pic:blipFill>
+                    <a:blip r:embed="rId21" cstate="print">
+                      <a:extLst>
+                        <a:ext uri="{28A0092B-C50C-407E-A947-70E740481C1C}">
+                          <a14:useLocalDpi xmlns:a14="http://schemas.microsoft.com/office/drawing/2010/main" val="0"/>
+                        </a:ext>
+                      </a:extLst>
+                    </a:blip>
+                    <a:srcRect/>
+                    <a:stretch>
+                      <a:fillRect/>
+                    </a:stretch>
+                  </pic:blipFill>
+                  <pic:spPr bwMode="auto">
+                    <a:xfrm>
+                      <a:off x="0" y="0"/>
+                      <a:ext cx="2035745" cy="1524806"/>
+                    </a:xfrm>
+                    <a:prstGeom prst="rect">
+                      <a:avLst/>
+                    </a:prstGeom>
+                    <a:noFill/>
+                    <a:ln>
+                      <a:noFill/>
+                    </a:ln>
+                  </pic:spPr>
+                </pic:pic>
+              </a:graphicData>
+            </a:graphic>
+          </wp:inline>
+        </w:drawing>
+      </w:r>
+    </w:p>
+    <w:p>
+      <w:pPr>
+        <w:pStyle w:val="text"/>
+        <w:ind w:firstLine="0"/>
+        <w:rPr>
+          <w:sz w:val="16"/>
+          <w:szCs w:val="16"/>
+        </w:rPr>
+      </w:pPr>
+      <w:r>
+        <w:rPr>
+          <w:sz w:val="16"/>
+          <w:szCs w:val="16"/>
+        </w:rPr>
+        <w:t>Fig. 8</w:t>
+      </w:r>
+      <w:r>
+        <w:rPr>
+          <w:sz w:val="16"/>
+          <w:szCs w:val="16"/>
+        </w:rPr>
+        <w:t xml:space="preserve">. </w:t>
+      </w:r>
+      <w:r>
+        <w:rPr>
+          <w:sz w:val="16"/>
+          <w:szCs w:val="16"/>
+        </w:rPr>
+        <w:t>AC side current THD variation with switching frequency</w:t>
+      </w:r>
     </w:p>
     <w:p>
       <w:pPr>
@@ -5634,122 +6487,973 @@
         <w:rPr>
           <w:spacing w:val="0"/>
         </w:rPr>
+        <w:t>DC bus characteristics</w:t>
+      </w:r>
+    </w:p>
+    <w:p>
+      <w:pPr>
+        <w:pStyle w:val="text"/>
+      </w:pPr>
+      <w:r>
+        <w:t>DC link voltage and current waveforms for 2L-VSI and 3L-VSI</w:t>
+      </w:r>
+      <w:r>
+        <w:t xml:space="preserve"> and effect of interleaving for parallel connected modules are shown in Fig. 9.</w:t>
+      </w:r>
+      <w:r>
+        <w:t xml:space="preserve"> </w:t>
+      </w:r>
+      <w:r>
+        <w:t>Moreover, the voltage and current spectra of each topology are shown in Fig.</w:t>
+      </w:r>
+      <w:r>
+        <w:t xml:space="preserve"> 10</w:t>
+      </w:r>
+      <w:r>
+        <w:t xml:space="preserve">. </w:t>
+      </w:r>
+      <w:r>
+        <w:t>T</w:t>
+      </w:r>
+      <w:r>
+        <w:t xml:space="preserve">he variation of </w:t>
+      </w:r>
+      <w:r>
+        <w:t xml:space="preserve">required capacitance </w:t>
+      </w:r>
+      <w:r>
+        <w:t>with switching frequency can be seen in Fig.</w:t>
+      </w:r>
+      <w:r>
+        <w:t xml:space="preserve"> 11</w:t>
+      </w:r>
+      <w:r>
+        <w:t xml:space="preserve">. </w:t>
+      </w:r>
+      <w:r>
+        <w:t>The DC link capacitor RMs currents are listed in Table 4.</w:t>
+      </w:r>
+    </w:p>
+    <w:p>
+      <w:pPr>
+        <w:pStyle w:val="text"/>
+      </w:pPr>
+    </w:p>
+    <w:p>
+      <w:pPr>
+        <w:pStyle w:val="text"/>
+        <w:spacing w:line="240" w:lineRule="auto"/>
+        <w:ind w:firstLine="0"/>
+      </w:pPr>
+    </w:p>
+    <w:p>
+      <w:pPr>
+        <w:pStyle w:val="text"/>
+        <w:spacing w:line="240" w:lineRule="auto"/>
+        <w:ind w:firstLine="0"/>
+        <w:jc w:val="center"/>
+        <w:rPr>
+          <w:sz w:val="16"/>
+          <w:szCs w:val="16"/>
+        </w:rPr>
+      </w:pPr>
+      <w:r>
+        <w:rPr>
+          <w:sz w:val="16"/>
+          <w:szCs w:val="16"/>
+        </w:rPr>
+        <w:t>(a)</w:t>
+      </w:r>
+      <w:r>
+        <w:rPr>
+          <w:sz w:val="16"/>
+          <w:szCs w:val="16"/>
+        </w:rPr>
+        <w:t xml:space="preserve"> 2L-VSI </w:t>
+      </w:r>
+      <w:r>
+        <w:rPr>
+          <w:sz w:val="16"/>
+          <w:szCs w:val="16"/>
+        </w:rPr>
+        <w:t>DC link</w:t>
+      </w:r>
+      <w:r>
+        <w:rPr>
+          <w:sz w:val="16"/>
+          <w:szCs w:val="16"/>
+        </w:rPr>
+        <w:t xml:space="preserve"> voltage</w:t>
+      </w:r>
+      <w:r>
+        <w:rPr>
+          <w:sz w:val="16"/>
+          <w:szCs w:val="16"/>
+        </w:rPr>
+        <w:tab/>
+      </w:r>
+      <w:r>
+        <w:rPr>
+          <w:sz w:val="16"/>
+          <w:szCs w:val="16"/>
+        </w:rPr>
+        <w:tab/>
+        <w:t xml:space="preserve"> (b) 2L-VSI </w:t>
+      </w:r>
+      <w:r>
+        <w:rPr>
+          <w:sz w:val="16"/>
+          <w:szCs w:val="16"/>
+        </w:rPr>
+        <w:t>DC link</w:t>
+      </w:r>
+      <w:r>
+        <w:rPr>
+          <w:sz w:val="16"/>
+          <w:szCs w:val="16"/>
+        </w:rPr>
+        <w:t xml:space="preserve"> current</w:t>
+      </w:r>
+    </w:p>
+    <w:p>
+      <w:pPr>
+        <w:pStyle w:val="text"/>
+        <w:spacing w:line="240" w:lineRule="auto"/>
+        <w:ind w:firstLine="0"/>
+        <w:jc w:val="center"/>
+        <w:rPr>
+          <w:sz w:val="16"/>
+          <w:szCs w:val="16"/>
+        </w:rPr>
+      </w:pPr>
+    </w:p>
+    <w:p>
+      <w:pPr>
+        <w:pStyle w:val="text"/>
+        <w:spacing w:line="240" w:lineRule="auto"/>
+        <w:ind w:firstLine="0"/>
+      </w:pPr>
+    </w:p>
+    <w:p>
+      <w:pPr>
+        <w:pStyle w:val="text"/>
+        <w:spacing w:line="240" w:lineRule="auto"/>
+        <w:ind w:firstLine="0"/>
+        <w:jc w:val="center"/>
+        <w:rPr>
+          <w:sz w:val="16"/>
+          <w:szCs w:val="16"/>
+        </w:rPr>
+      </w:pPr>
+      <w:r>
+        <w:rPr>
+          <w:sz w:val="16"/>
+          <w:szCs w:val="16"/>
+        </w:rPr>
+        <w:t>(</w:t>
+      </w:r>
+      <w:r>
+        <w:rPr>
+          <w:sz w:val="16"/>
+          <w:szCs w:val="16"/>
+        </w:rPr>
+        <w:t>c</w:t>
+      </w:r>
+      <w:r>
+        <w:rPr>
+          <w:sz w:val="16"/>
+          <w:szCs w:val="16"/>
+        </w:rPr>
+        <w:t>)</w:t>
+      </w:r>
+      <w:r>
+        <w:rPr>
+          <w:sz w:val="16"/>
+          <w:szCs w:val="16"/>
+        </w:rPr>
+        <w:t xml:space="preserve"> 3L-VSI </w:t>
+      </w:r>
+      <w:r>
+        <w:rPr>
+          <w:sz w:val="16"/>
+          <w:szCs w:val="16"/>
+        </w:rPr>
+        <w:t>DC link</w:t>
+      </w:r>
+      <w:r>
+        <w:rPr>
+          <w:sz w:val="16"/>
+          <w:szCs w:val="16"/>
+        </w:rPr>
+        <w:t xml:space="preserve"> voltage</w:t>
+      </w:r>
+      <w:r>
+        <w:rPr>
+          <w:sz w:val="16"/>
+          <w:szCs w:val="16"/>
+        </w:rPr>
+        <w:tab/>
+      </w:r>
+      <w:r>
+        <w:rPr>
+          <w:sz w:val="16"/>
+          <w:szCs w:val="16"/>
+        </w:rPr>
+        <w:tab/>
+        <w:t xml:space="preserve"> (d) 3L-VSI </w:t>
+      </w:r>
+      <w:r>
+        <w:rPr>
+          <w:sz w:val="16"/>
+          <w:szCs w:val="16"/>
+        </w:rPr>
+        <w:t>DC link</w:t>
+      </w:r>
+      <w:r>
+        <w:rPr>
+          <w:sz w:val="16"/>
+          <w:szCs w:val="16"/>
+        </w:rPr>
+        <w:t xml:space="preserve"> current</w:t>
+      </w:r>
+    </w:p>
+    <w:p>
+      <w:pPr>
+        <w:pStyle w:val="text"/>
+        <w:spacing w:line="240" w:lineRule="auto"/>
+        <w:ind w:firstLine="0"/>
+        <w:jc w:val="center"/>
+        <w:rPr>
+          <w:sz w:val="16"/>
+          <w:szCs w:val="16"/>
+        </w:rPr>
+      </w:pPr>
+    </w:p>
+    <w:p>
+      <w:pPr>
+        <w:pStyle w:val="text"/>
+        <w:ind w:firstLine="0"/>
+        <w:rPr>
+          <w:sz w:val="16"/>
+          <w:szCs w:val="16"/>
+        </w:rPr>
+      </w:pPr>
+      <w:r>
+        <w:rPr>
+          <w:sz w:val="16"/>
+          <w:szCs w:val="16"/>
+        </w:rPr>
+        <w:t>Fig. 9</w:t>
+      </w:r>
+      <w:r>
+        <w:rPr>
+          <w:sz w:val="16"/>
+          <w:szCs w:val="16"/>
+        </w:rPr>
+        <w:t xml:space="preserve">. </w:t>
+      </w:r>
+      <w:r>
+        <w:rPr>
+          <w:sz w:val="16"/>
+          <w:szCs w:val="16"/>
+        </w:rPr>
+        <w:t>DC link waveforms for 2L-VSI and 3L-VSI (f</w:t>
+      </w:r>
+      <w:r>
+        <w:rPr>
+          <w:sz w:val="16"/>
+          <w:szCs w:val="16"/>
+          <w:vertAlign w:val="subscript"/>
+        </w:rPr>
+        <w:t>sw</w:t>
+      </w:r>
+      <w:r>
+        <w:rPr>
+          <w:sz w:val="16"/>
+          <w:szCs w:val="16"/>
+        </w:rPr>
+        <w:t xml:space="preserve"> = 2 kHz)</w:t>
+      </w:r>
+    </w:p>
+    <w:p>
+      <w:pPr>
+        <w:pStyle w:val="text"/>
+      </w:pPr>
+    </w:p>
+    <w:p>
+      <w:pPr>
+        <w:pStyle w:val="text"/>
+        <w:spacing w:line="240" w:lineRule="auto"/>
+        <w:ind w:firstLine="0"/>
+      </w:pPr>
+    </w:p>
+    <w:p>
+      <w:pPr>
+        <w:pStyle w:val="text"/>
+        <w:spacing w:line="240" w:lineRule="auto"/>
+        <w:ind w:firstLine="0"/>
+        <w:jc w:val="center"/>
+        <w:rPr>
+          <w:sz w:val="16"/>
+          <w:szCs w:val="16"/>
+        </w:rPr>
+      </w:pPr>
+      <w:r>
+        <w:rPr>
+          <w:sz w:val="16"/>
+          <w:szCs w:val="16"/>
+        </w:rPr>
+        <w:t>(a)</w:t>
+      </w:r>
+      <w:r>
+        <w:rPr>
+          <w:sz w:val="16"/>
+          <w:szCs w:val="16"/>
+        </w:rPr>
+        <w:t xml:space="preserve"> Spectrum of </w:t>
+      </w:r>
+      <w:r>
+        <w:rPr>
+          <w:sz w:val="16"/>
+          <w:szCs w:val="16"/>
+        </w:rPr>
+        <w:t>DC link voltage</w:t>
+      </w:r>
+      <w:r>
+        <w:rPr>
+          <w:sz w:val="16"/>
+          <w:szCs w:val="16"/>
+        </w:rPr>
+        <w:tab/>
+      </w:r>
+      <w:r>
+        <w:rPr>
+          <w:sz w:val="16"/>
+          <w:szCs w:val="16"/>
+        </w:rPr>
+        <w:t xml:space="preserve"> (b) Spectrum of </w:t>
+      </w:r>
+      <w:r>
+        <w:rPr>
+          <w:sz w:val="16"/>
+          <w:szCs w:val="16"/>
+        </w:rPr>
+        <w:t>DC link</w:t>
+      </w:r>
+      <w:r>
+        <w:rPr>
+          <w:sz w:val="16"/>
+          <w:szCs w:val="16"/>
+        </w:rPr>
+        <w:t xml:space="preserve"> current</w:t>
+      </w:r>
+    </w:p>
+    <w:p>
+      <w:pPr>
+        <w:pStyle w:val="text"/>
+        <w:ind w:firstLine="0"/>
+        <w:rPr>
+          <w:sz w:val="16"/>
+          <w:szCs w:val="16"/>
+        </w:rPr>
+      </w:pPr>
+      <w:r>
+        <w:rPr>
+          <w:sz w:val="16"/>
+          <w:szCs w:val="16"/>
+        </w:rPr>
+        <w:t>Fig. 10</w:t>
+      </w:r>
+      <w:r>
+        <w:rPr>
+          <w:sz w:val="16"/>
+          <w:szCs w:val="16"/>
+        </w:rPr>
+        <w:t xml:space="preserve">. </w:t>
+      </w:r>
+      <w:r>
+        <w:rPr>
+          <w:sz w:val="16"/>
+          <w:szCs w:val="16"/>
+        </w:rPr>
         <w:t>D</w:t>
       </w:r>
       <w:r>
         <w:rPr>
-          <w:spacing w:val="0"/>
-        </w:rPr>
-        <w:t xml:space="preserve">C </w:t>
-      </w:r>
-      <w:r>
-        <w:rPr>
-          <w:spacing w:val="0"/>
-        </w:rPr>
-        <w:t>bus</w:t>
-      </w:r>
-      <w:r>
-        <w:rPr>
-          <w:spacing w:val="0"/>
-        </w:rPr>
-        <w:t xml:space="preserve"> characteristics</w:t>
-      </w:r>
-    </w:p>
-    <w:p>
-      <w:pPr>
-        <w:pStyle w:val="text"/>
-      </w:pPr>
-    </w:p>
-    <w:p>
-      <w:pPr>
-        <w:pStyle w:val="text"/>
-      </w:pPr>
-      <w:r>
-        <w:t>Current dalga şekli (2L nad 3L and interleaving)</w:t>
-      </w:r>
-    </w:p>
-    <w:p>
-      <w:pPr>
-        <w:pStyle w:val="text"/>
-      </w:pPr>
-      <w:r>
-        <w:t>Voltaj</w:t>
-      </w:r>
-      <w:r>
-        <w:t xml:space="preserve"> dalga şekli (2L nad 3L and interleaving)</w:t>
-      </w:r>
-    </w:p>
-    <w:p>
-      <w:pPr>
-        <w:pStyle w:val="text"/>
-      </w:pPr>
-      <w:r>
-        <w:t>DC link RMS current Tablo</w:t>
-      </w:r>
-    </w:p>
-    <w:p>
-      <w:pPr>
-        <w:pStyle w:val="text"/>
-      </w:pPr>
-      <w:r>
-        <w:t xml:space="preserve">Voltaj spectrum </w:t>
-      </w:r>
-    </w:p>
-    <w:p>
-      <w:pPr>
-        <w:pStyle w:val="text"/>
-      </w:pPr>
-      <w:r>
-        <w:t>Akım spectrum</w:t>
-      </w:r>
-    </w:p>
-    <w:p>
-      <w:pPr>
-        <w:pStyle w:val="text"/>
-      </w:pPr>
-      <w:r>
-        <w:t>Capacitance vs switching frequency</w:t>
-      </w:r>
-    </w:p>
-    <w:p>
-      <w:pPr>
-        <w:pStyle w:val="text"/>
-      </w:pPr>
-    </w:p>
-    <w:p>
-      <w:pPr>
-        <w:pStyle w:val="text"/>
-      </w:pPr>
-    </w:p>
-    <w:p>
-      <w:pPr>
-        <w:pStyle w:val="text"/>
-      </w:pPr>
-      <w:r>
-        <w:t>Cap voltajları da küçülüyor</w:t>
-      </w:r>
-    </w:p>
-    <w:p>
-      <w:pPr>
-        <w:pStyle w:val="text"/>
-      </w:pPr>
-      <w:r>
-        <w:t xml:space="preserve">Örnek </w:t>
-      </w:r>
-      <w:r>
-        <w:t xml:space="preserve">film </w:t>
-      </w:r>
-      <w:r>
-        <w:t>cap seçelim</w:t>
-      </w:r>
-      <w:r>
-        <w:t>, karşılaştıralım, boyut önemli</w:t>
-      </w:r>
-    </w:p>
-    <w:p>
-      <w:pPr>
-        <w:pStyle w:val="text"/>
-      </w:pPr>
+          <w:sz w:val="16"/>
+          <w:szCs w:val="16"/>
+        </w:rPr>
+        <w:t>C side spectra (f</w:t>
+      </w:r>
+      <w:r>
+        <w:rPr>
+          <w:sz w:val="16"/>
+          <w:szCs w:val="16"/>
+          <w:vertAlign w:val="subscript"/>
+        </w:rPr>
+        <w:t>sw</w:t>
+      </w:r>
+      <w:r>
+        <w:rPr>
+          <w:sz w:val="16"/>
+          <w:szCs w:val="16"/>
+        </w:rPr>
+        <w:t xml:space="preserve"> = 10 kHz for IGBT, f</w:t>
+      </w:r>
+      <w:r>
+        <w:rPr>
+          <w:sz w:val="16"/>
+          <w:szCs w:val="16"/>
+          <w:vertAlign w:val="subscript"/>
+        </w:rPr>
+        <w:t>sw</w:t>
+      </w:r>
+      <w:r>
+        <w:rPr>
+          <w:sz w:val="16"/>
+          <w:szCs w:val="16"/>
+        </w:rPr>
+        <w:t xml:space="preserve"> = 50 kHz for GaN)</w:t>
+      </w:r>
+    </w:p>
+    <w:p>
+      <w:pPr>
+        <w:pStyle w:val="text"/>
+      </w:pPr>
+    </w:p>
+    <w:p>
+      <w:pPr>
+        <w:pStyle w:val="text"/>
+      </w:pPr>
+    </w:p>
+    <w:p>
+      <w:pPr>
+        <w:pStyle w:val="text"/>
+        <w:spacing w:line="240" w:lineRule="auto"/>
+        <w:jc w:val="center"/>
+      </w:pPr>
+      <w:r>
+        <w:rPr>
+          <w:noProof/>
+        </w:rPr>
+        <w:drawing>
+          <wp:inline distT="0" distB="0" distL="0" distR="0">
+            <wp:extent cx="2009670" cy="1505276"/>
+            <wp:effectExtent l="0" t="0" r="0" b="0"/>
+            <wp:docPr id="14" name="Picture 14"/>
+            <wp:cNvGraphicFramePr>
+              <a:graphicFrameLocks xmlns:a="http://schemas.openxmlformats.org/drawingml/2006/main" noChangeAspect="1"/>
+            </wp:cNvGraphicFramePr>
+            <a:graphic xmlns:a="http://schemas.openxmlformats.org/drawingml/2006/main">
+              <a:graphicData uri="http://schemas.openxmlformats.org/drawingml/2006/picture">
+                <pic:pic xmlns:pic="http://schemas.openxmlformats.org/drawingml/2006/picture">
+                  <pic:nvPicPr>
+                    <pic:cNvPr id="0" name="Picture 25"/>
+                    <pic:cNvPicPr>
+                      <a:picLocks noChangeAspect="1" noChangeArrowheads="1"/>
+                    </pic:cNvPicPr>
+                  </pic:nvPicPr>
+                  <pic:blipFill>
+                    <a:blip r:embed="rId22" cstate="print">
+                      <a:extLst>
+                        <a:ext uri="{28A0092B-C50C-407E-A947-70E740481C1C}">
+                          <a14:useLocalDpi xmlns:a14="http://schemas.microsoft.com/office/drawing/2010/main" val="0"/>
+                        </a:ext>
+                      </a:extLst>
+                    </a:blip>
+                    <a:srcRect/>
+                    <a:stretch>
+                      <a:fillRect/>
+                    </a:stretch>
+                  </pic:blipFill>
+                  <pic:spPr bwMode="auto">
+                    <a:xfrm>
+                      <a:off x="0" y="0"/>
+                      <a:ext cx="2037540" cy="1526151"/>
+                    </a:xfrm>
+                    <a:prstGeom prst="rect">
+                      <a:avLst/>
+                    </a:prstGeom>
+                    <a:noFill/>
+                    <a:ln>
+                      <a:noFill/>
+                    </a:ln>
+                  </pic:spPr>
+                </pic:pic>
+              </a:graphicData>
+            </a:graphic>
+          </wp:inline>
+        </w:drawing>
+      </w:r>
+    </w:p>
+    <w:p>
+      <w:pPr>
+        <w:pStyle w:val="text"/>
+        <w:ind w:firstLine="0"/>
+        <w:rPr>
+          <w:sz w:val="16"/>
+          <w:szCs w:val="16"/>
+        </w:rPr>
+      </w:pPr>
+      <w:r>
+        <w:rPr>
+          <w:sz w:val="16"/>
+          <w:szCs w:val="16"/>
+        </w:rPr>
+        <w:t>Fig. X. Variation of required capacitance with switching frequency</w:t>
+      </w:r>
+    </w:p>
+    <w:p>
+      <w:pPr>
+        <w:spacing w:before="120" w:line="216" w:lineRule="auto"/>
+        <w:jc w:val="center"/>
+        <w:rPr>
+          <w:sz w:val="16"/>
+        </w:rPr>
+      </w:pPr>
+      <w:r>
+        <w:rPr>
+          <w:sz w:val="16"/>
+        </w:rPr>
+        <w:t>TABLE IV</w:t>
+      </w:r>
+    </w:p>
+    <w:p>
+      <w:pPr>
+        <w:pStyle w:val="text"/>
+        <w:spacing w:after="120"/>
+        <w:jc w:val="center"/>
+        <w:rPr>
+          <w:smallCaps/>
+          <w:sz w:val="16"/>
+        </w:rPr>
+      </w:pPr>
+      <w:r>
+        <w:rPr>
+          <w:smallCaps/>
+          <w:sz w:val="16"/>
+        </w:rPr>
+        <w:t xml:space="preserve">DC Lınk Capacıtor RMS Current </w:t>
+      </w:r>
+    </w:p>
+    <w:tbl>
+      <w:tblPr>
+        <w:tblW w:w="2268" w:type="dxa"/>
+        <w:jc w:val="center"/>
+        <w:tblLayout w:type="fixed"/>
+        <w:tblLook w:val="04A0" w:firstRow="1" w:lastRow="0" w:firstColumn="1" w:lastColumn="0" w:noHBand="0" w:noVBand="1"/>
+      </w:tblPr>
+      <w:tblGrid>
+        <w:gridCol w:w="1179"/>
+        <w:gridCol w:w="1089"/>
+      </w:tblGrid>
+      <w:tr>
+        <w:trPr>
+          <w:jc w:val="center"/>
+        </w:trPr>
+        <w:tc>
+          <w:tcPr>
+            <w:tcW w:w="1179" w:type="dxa"/>
+            <w:tcBorders>
+              <w:top w:val="single" w:sz="4" w:space="0" w:color="auto"/>
+              <w:bottom w:val="single" w:sz="4" w:space="0" w:color="auto"/>
+            </w:tcBorders>
+            <w:shd w:val="clear" w:color="auto" w:fill="auto"/>
+          </w:tcPr>
+          <w:p>
+            <w:pPr>
+              <w:pStyle w:val="BodyTextKeep"/>
+              <w:ind w:right="0"/>
+              <w:jc w:val="center"/>
+              <w:rPr>
+                <w:b/>
+                <w:sz w:val="16"/>
+                <w:szCs w:val="16"/>
+                <w:lang w:val="en-US"/>
+              </w:rPr>
+            </w:pPr>
+            <w:r>
+              <w:rPr>
+                <w:b/>
+                <w:sz w:val="16"/>
+                <w:szCs w:val="16"/>
+                <w:lang w:val="en-US"/>
+              </w:rPr>
+              <w:t>Topology</w:t>
+            </w:r>
+          </w:p>
+        </w:tc>
+        <w:tc>
+          <w:tcPr>
+            <w:tcW w:w="1089" w:type="dxa"/>
+            <w:tcBorders>
+              <w:top w:val="single" w:sz="4" w:space="0" w:color="auto"/>
+              <w:bottom w:val="single" w:sz="4" w:space="0" w:color="auto"/>
+            </w:tcBorders>
+            <w:shd w:val="clear" w:color="auto" w:fill="auto"/>
+          </w:tcPr>
+          <w:p>
+            <w:pPr>
+              <w:pStyle w:val="BodyTextKeep"/>
+              <w:ind w:right="0"/>
+              <w:jc w:val="center"/>
+              <w:rPr>
+                <w:b/>
+                <w:sz w:val="16"/>
+                <w:szCs w:val="16"/>
+                <w:lang w:val="en-US"/>
+              </w:rPr>
+            </w:pPr>
+            <w:r>
+              <w:rPr>
+                <w:b/>
+                <w:sz w:val="16"/>
+                <w:szCs w:val="16"/>
+              </w:rPr>
+              <w:t>I</w:t>
+            </w:r>
+            <w:r>
+              <w:rPr>
+                <w:b/>
+                <w:sz w:val="16"/>
+                <w:szCs w:val="16"/>
+                <w:vertAlign w:val="subscript"/>
+              </w:rPr>
+              <w:t>c-rms</w:t>
+            </w:r>
+            <w:r>
+              <w:rPr>
+                <w:b/>
+                <w:sz w:val="16"/>
+                <w:szCs w:val="16"/>
+              </w:rPr>
+              <w:t xml:space="preserve"> (A)</w:t>
+            </w:r>
+          </w:p>
+        </w:tc>
+      </w:tr>
+      <w:tr>
+        <w:trPr>
+          <w:jc w:val="center"/>
+        </w:trPr>
+        <w:tc>
+          <w:tcPr>
+            <w:tcW w:w="1179" w:type="dxa"/>
+            <w:tcBorders>
+              <w:top w:val="single" w:sz="4" w:space="0" w:color="auto"/>
+            </w:tcBorders>
+            <w:shd w:val="clear" w:color="auto" w:fill="auto"/>
+          </w:tcPr>
+          <w:p>
+            <w:pPr>
+              <w:pStyle w:val="BodyTextKeep"/>
+              <w:ind w:right="0"/>
+              <w:jc w:val="center"/>
+              <w:rPr>
+                <w:sz w:val="16"/>
+                <w:szCs w:val="16"/>
+                <w:lang w:val="en-US"/>
+              </w:rPr>
+            </w:pPr>
+            <w:r>
+              <w:rPr>
+                <w:sz w:val="16"/>
+                <w:szCs w:val="16"/>
+                <w:lang w:val="en-US"/>
+              </w:rPr>
+              <w:t>2L-VSI</w:t>
+            </w:r>
+          </w:p>
+        </w:tc>
+        <w:tc>
+          <w:tcPr>
+            <w:tcW w:w="1089" w:type="dxa"/>
+            <w:tcBorders>
+              <w:top w:val="single" w:sz="4" w:space="0" w:color="auto"/>
+            </w:tcBorders>
+            <w:shd w:val="clear" w:color="auto" w:fill="auto"/>
+          </w:tcPr>
+          <w:p>
+            <w:pPr>
+              <w:pStyle w:val="BodyTextKeep"/>
+              <w:ind w:right="0"/>
+              <w:jc w:val="center"/>
+              <w:rPr>
+                <w:sz w:val="16"/>
+                <w:szCs w:val="16"/>
+                <w:lang w:val="en-US"/>
+              </w:rPr>
+            </w:pPr>
+            <w:r>
+              <w:rPr>
+                <w:sz w:val="16"/>
+                <w:szCs w:val="16"/>
+                <w:lang w:val="en-US"/>
+              </w:rPr>
+              <w:t>9.65</w:t>
+            </w:r>
+          </w:p>
+        </w:tc>
+      </w:tr>
+      <w:tr>
+        <w:trPr>
+          <w:jc w:val="center"/>
+        </w:trPr>
+        <w:tc>
+          <w:tcPr>
+            <w:tcW w:w="1179" w:type="dxa"/>
+            <w:shd w:val="clear" w:color="auto" w:fill="auto"/>
+          </w:tcPr>
+          <w:p>
+            <w:pPr>
+              <w:pStyle w:val="BodyTextKeep"/>
+              <w:ind w:right="0"/>
+              <w:jc w:val="center"/>
+              <w:rPr>
+                <w:sz w:val="16"/>
+                <w:szCs w:val="16"/>
+                <w:lang w:val="en-US"/>
+              </w:rPr>
+            </w:pPr>
+            <w:r>
+              <w:rPr>
+                <w:sz w:val="16"/>
+                <w:szCs w:val="16"/>
+                <w:lang w:val="en-US"/>
+              </w:rPr>
+              <w:t>2L-2S-VSI</w:t>
+            </w:r>
+          </w:p>
+        </w:tc>
+        <w:tc>
+          <w:tcPr>
+            <w:tcW w:w="1089" w:type="dxa"/>
+            <w:shd w:val="clear" w:color="auto" w:fill="auto"/>
+          </w:tcPr>
+          <w:p>
+            <w:pPr>
+              <w:pStyle w:val="BodyTextKeep"/>
+              <w:ind w:right="0"/>
+              <w:jc w:val="center"/>
+              <w:rPr>
+                <w:sz w:val="16"/>
+                <w:szCs w:val="16"/>
+                <w:lang w:val="en-US"/>
+              </w:rPr>
+            </w:pPr>
+            <w:r>
+              <w:rPr>
+                <w:sz w:val="16"/>
+                <w:szCs w:val="16"/>
+                <w:lang w:val="en-US"/>
+              </w:rPr>
+              <w:t>9.61</w:t>
+            </w:r>
+          </w:p>
+        </w:tc>
+      </w:tr>
+      <w:tr>
+        <w:trPr>
+          <w:jc w:val="center"/>
+        </w:trPr>
+        <w:tc>
+          <w:tcPr>
+            <w:tcW w:w="1179" w:type="dxa"/>
+            <w:shd w:val="clear" w:color="auto" w:fill="auto"/>
+          </w:tcPr>
+          <w:p>
+            <w:pPr>
+              <w:pStyle w:val="BodyTextKeep"/>
+              <w:ind w:right="0"/>
+              <w:jc w:val="center"/>
+              <w:rPr>
+                <w:sz w:val="16"/>
+                <w:szCs w:val="16"/>
+                <w:lang w:val="en-US"/>
+              </w:rPr>
+            </w:pPr>
+            <w:r>
+              <w:rPr>
+                <w:sz w:val="16"/>
+                <w:szCs w:val="16"/>
+                <w:lang w:val="en-US"/>
+              </w:rPr>
+              <w:t>2L-2S2P-VSI</w:t>
+            </w:r>
+          </w:p>
+        </w:tc>
+        <w:tc>
+          <w:tcPr>
+            <w:tcW w:w="1089" w:type="dxa"/>
+            <w:shd w:val="clear" w:color="auto" w:fill="auto"/>
+          </w:tcPr>
+          <w:p>
+            <w:pPr>
+              <w:pStyle w:val="BodyTextKeep"/>
+              <w:ind w:right="0"/>
+              <w:jc w:val="center"/>
+              <w:rPr>
+                <w:sz w:val="16"/>
+                <w:szCs w:val="16"/>
+                <w:lang w:val="en-US"/>
+              </w:rPr>
+            </w:pPr>
+            <w:r>
+              <w:rPr>
+                <w:sz w:val="16"/>
+                <w:szCs w:val="16"/>
+                <w:lang w:val="en-US"/>
+              </w:rPr>
+              <w:t>7.28</w:t>
+            </w:r>
+          </w:p>
+        </w:tc>
+      </w:tr>
+      <w:tr>
+        <w:trPr>
+          <w:jc w:val="center"/>
+        </w:trPr>
+        <w:tc>
+          <w:tcPr>
+            <w:tcW w:w="1179" w:type="dxa"/>
+            <w:shd w:val="clear" w:color="auto" w:fill="auto"/>
+          </w:tcPr>
+          <w:p>
+            <w:pPr>
+              <w:pStyle w:val="BodyTextKeep"/>
+              <w:ind w:right="0"/>
+              <w:jc w:val="center"/>
+              <w:rPr>
+                <w:sz w:val="16"/>
+                <w:szCs w:val="16"/>
+                <w:lang w:val="en-US"/>
+              </w:rPr>
+            </w:pPr>
+            <w:r>
+              <w:rPr>
+                <w:sz w:val="16"/>
+                <w:szCs w:val="16"/>
+                <w:lang w:val="en-US"/>
+              </w:rPr>
+              <w:t>3L-VSI</w:t>
+            </w:r>
+          </w:p>
+        </w:tc>
+        <w:tc>
+          <w:tcPr>
+            <w:tcW w:w="1089" w:type="dxa"/>
+            <w:shd w:val="clear" w:color="auto" w:fill="auto"/>
+          </w:tcPr>
+          <w:p>
+            <w:pPr>
+              <w:pStyle w:val="BodyTextKeep"/>
+              <w:ind w:right="0"/>
+              <w:jc w:val="center"/>
+              <w:rPr>
+                <w:sz w:val="16"/>
+                <w:szCs w:val="16"/>
+                <w:lang w:val="en-US"/>
+              </w:rPr>
+            </w:pPr>
+            <w:r>
+              <w:rPr>
+                <w:sz w:val="16"/>
+                <w:szCs w:val="16"/>
+                <w:lang w:val="en-US"/>
+              </w:rPr>
+              <w:t>8.49</w:t>
+            </w:r>
+          </w:p>
+        </w:tc>
+      </w:tr>
+      <w:tr>
+        <w:trPr>
+          <w:jc w:val="center"/>
+        </w:trPr>
+        <w:tc>
+          <w:tcPr>
+            <w:tcW w:w="1179" w:type="dxa"/>
+            <w:tcBorders>
+              <w:bottom w:val="single" w:sz="4" w:space="0" w:color="auto"/>
+            </w:tcBorders>
+            <w:shd w:val="clear" w:color="auto" w:fill="auto"/>
+          </w:tcPr>
+          <w:p>
+            <w:pPr>
+              <w:pStyle w:val="BodyTextKeep"/>
+              <w:ind w:right="0"/>
+              <w:jc w:val="center"/>
+              <w:rPr>
+                <w:sz w:val="16"/>
+                <w:szCs w:val="16"/>
+                <w:lang w:val="en-US"/>
+              </w:rPr>
+            </w:pPr>
+            <w:r>
+              <w:rPr>
+                <w:sz w:val="16"/>
+                <w:szCs w:val="16"/>
+                <w:lang w:val="en-US"/>
+              </w:rPr>
+              <w:t>3L-2P-VSI</w:t>
+            </w:r>
+          </w:p>
+        </w:tc>
+        <w:tc>
+          <w:tcPr>
+            <w:tcW w:w="1089" w:type="dxa"/>
+            <w:tcBorders>
+              <w:bottom w:val="single" w:sz="4" w:space="0" w:color="auto"/>
+            </w:tcBorders>
+            <w:shd w:val="clear" w:color="auto" w:fill="auto"/>
+          </w:tcPr>
+          <w:p>
+            <w:pPr>
+              <w:pStyle w:val="BodyTextKeep"/>
+              <w:ind w:right="0"/>
+              <w:jc w:val="center"/>
+              <w:rPr>
+                <w:sz w:val="16"/>
+                <w:szCs w:val="16"/>
+                <w:lang w:val="en-US"/>
+              </w:rPr>
+            </w:pPr>
+            <w:r>
+              <w:rPr>
+                <w:sz w:val="16"/>
+                <w:szCs w:val="16"/>
+                <w:lang w:val="en-US"/>
+              </w:rPr>
+              <w:t>4.48</w:t>
+            </w:r>
+          </w:p>
+        </w:tc>
+      </w:tr>
+    </w:tbl>
+    <w:p>
+      <w:pPr>
+        <w:suppressAutoHyphens w:val="0"/>
+      </w:pPr>
+    </w:p>
+    <w:p>
+      <w:pPr>
+        <w:suppressAutoHyphens w:val="0"/>
+      </w:pPr>
+      <w:r>
+        <w:t>C</w:t>
+      </w:r>
+      <w:r>
+        <w:t>ap voltajları da küçülüyor</w:t>
+      </w:r>
+      <w:r>
+        <w:t xml:space="preserve">. </w:t>
+      </w:r>
+      <w:r>
+        <w:t>Örnek film cap seçelim, karşılaştıralım, boyut önemli</w:t>
+      </w:r>
+      <w:r>
+        <w:t xml:space="preserve">. </w:t>
+      </w:r>
       <w:r>
         <w:t>Tablo yapalım</w:t>
       </w:r>
@@ -5762,129 +7466,185 @@
     <w:p>
       <w:pPr>
         <w:pStyle w:val="text"/>
-      </w:pPr>
-    </w:p>
-    <w:p>
-      <w:pPr>
-        <w:pStyle w:val="text"/>
-      </w:pPr>
-    </w:p>
-    <w:p>
-      <w:pPr>
-        <w:pStyle w:val="text"/>
-      </w:pPr>
-    </w:p>
-    <w:p>
-      <w:pPr>
-        <w:pStyle w:val="text"/>
-      </w:pPr>
-    </w:p>
-    <w:p>
-      <w:pPr>
-        <w:pStyle w:val="text"/>
-      </w:pPr>
-    </w:p>
-    <w:p>
-      <w:pPr>
-        <w:pStyle w:val="text"/>
-      </w:pPr>
-    </w:p>
-    <w:p>
-      <w:pPr>
-        <w:pStyle w:val="text"/>
-      </w:pPr>
-    </w:p>
-    <w:p>
-      <w:pPr>
-        <w:pStyle w:val="text"/>
-      </w:pPr>
-    </w:p>
-    <w:p>
-      <w:pPr>
-        <w:pStyle w:val="text"/>
-      </w:pPr>
-    </w:p>
-    <w:p>
-      <w:pPr>
-        <w:pStyle w:val="text"/>
-      </w:pPr>
-    </w:p>
-    <w:p>
-      <w:pPr>
-        <w:pStyle w:val="text"/>
-      </w:pPr>
-    </w:p>
-    <w:p>
-      <w:pPr>
-        <w:pStyle w:val="text"/>
-      </w:pPr>
-    </w:p>
-    <w:p>
-      <w:pPr>
-        <w:pStyle w:val="text"/>
-      </w:pPr>
-    </w:p>
-    <w:p>
-      <w:pPr>
-        <w:pStyle w:val="text"/>
-      </w:pPr>
-    </w:p>
-    <w:p>
-      <w:pPr>
-        <w:pStyle w:val="text"/>
-      </w:pPr>
-    </w:p>
-    <w:p>
-      <w:pPr>
-        <w:pStyle w:val="text"/>
-      </w:pPr>
-    </w:p>
-    <w:p>
-      <w:pPr>
-        <w:pStyle w:val="text"/>
-      </w:pPr>
-    </w:p>
-    <w:p>
-      <w:pPr>
-        <w:pStyle w:val="text"/>
-      </w:pPr>
-    </w:p>
-    <w:p>
-      <w:pPr>
-        <w:pStyle w:val="text"/>
-      </w:pPr>
-    </w:p>
-    <w:p>
-      <w:pPr>
-        <w:pStyle w:val="text"/>
-      </w:pPr>
-    </w:p>
-    <w:p>
-      <w:pPr>
-        <w:pStyle w:val="text"/>
-      </w:pPr>
-    </w:p>
-    <w:p>
-      <w:pPr>
-        <w:pStyle w:val="text"/>
-      </w:pPr>
-      <w:bookmarkStart w:id="5" w:name="_GoBack"/>
-      <w:bookmarkEnd w:id="5"/>
-    </w:p>
-    <w:p>
-      <w:pPr>
-        <w:pStyle w:val="text"/>
-      </w:pPr>
-    </w:p>
-    <w:p>
-      <w:pPr>
-        <w:pStyle w:val="text"/>
-      </w:pPr>
-    </w:p>
-    <w:p>
-      <w:pPr>
-        <w:pStyle w:val="text"/>
-      </w:pPr>
+        <w:spacing w:line="240" w:lineRule="auto"/>
+      </w:pPr>
+    </w:p>
+    <w:p>
+      <w:pPr>
+        <w:pStyle w:val="text"/>
+        <w:spacing w:line="240" w:lineRule="auto"/>
+      </w:pPr>
+      <w:r>
+        <w:rPr>
+          <w:noProof/>
+        </w:rPr>
+        <w:lastRenderedPageBreak/>
+        <w:drawing>
+          <wp:inline distT="0" distB="0" distL="0" distR="0">
+            <wp:extent cx="3160395" cy="1207323"/>
+            <wp:effectExtent l="0" t="0" r="1905" b="0"/>
+            <wp:docPr id="13" name="Picture 13"/>
+            <wp:cNvGraphicFramePr>
+              <a:graphicFrameLocks xmlns:a="http://schemas.openxmlformats.org/drawingml/2006/main" noChangeAspect="1"/>
+            </wp:cNvGraphicFramePr>
+            <a:graphic xmlns:a="http://schemas.openxmlformats.org/drawingml/2006/main">
+              <a:graphicData uri="http://schemas.openxmlformats.org/drawingml/2006/picture">
+                <pic:pic xmlns:pic="http://schemas.openxmlformats.org/drawingml/2006/picture">
+                  <pic:nvPicPr>
+                    <pic:cNvPr id="0" name="Picture 24"/>
+                    <pic:cNvPicPr>
+                      <a:picLocks noChangeAspect="1" noChangeArrowheads="1"/>
+                    </pic:cNvPicPr>
+                  </pic:nvPicPr>
+                  <pic:blipFill>
+                    <a:blip r:embed="rId23" cstate="print">
+                      <a:extLst>
+                        <a:ext uri="{28A0092B-C50C-407E-A947-70E740481C1C}">
+                          <a14:useLocalDpi xmlns:a14="http://schemas.microsoft.com/office/drawing/2010/main" val="0"/>
+                        </a:ext>
+                      </a:extLst>
+                    </a:blip>
+                    <a:srcRect/>
+                    <a:stretch>
+                      <a:fillRect/>
+                    </a:stretch>
+                  </pic:blipFill>
+                  <pic:spPr bwMode="auto">
+                    <a:xfrm>
+                      <a:off x="0" y="0"/>
+                      <a:ext cx="3160395" cy="1207323"/>
+                    </a:xfrm>
+                    <a:prstGeom prst="rect">
+                      <a:avLst/>
+                    </a:prstGeom>
+                    <a:noFill/>
+                    <a:ln>
+                      <a:noFill/>
+                    </a:ln>
+                  </pic:spPr>
+                </pic:pic>
+              </a:graphicData>
+            </a:graphic>
+          </wp:inline>
+        </w:drawing>
+      </w:r>
+    </w:p>
+    <w:p>
+      <w:pPr>
+        <w:pStyle w:val="text"/>
+      </w:pPr>
+    </w:p>
+    <w:p>
+      <w:pPr>
+        <w:pStyle w:val="text"/>
+        <w:spacing w:line="240" w:lineRule="auto"/>
+      </w:pPr>
+      <w:r>
+        <w:rPr>
+          <w:noProof/>
+        </w:rPr>
+        <w:drawing>
+          <wp:inline distT="0" distB="0" distL="0" distR="0">
+            <wp:extent cx="1421835" cy="1064977"/>
+            <wp:effectExtent l="0" t="0" r="6985" b="1905"/>
+            <wp:docPr id="23" name="Picture 23"/>
+            <wp:cNvGraphicFramePr>
+              <a:graphicFrameLocks xmlns:a="http://schemas.openxmlformats.org/drawingml/2006/main" noChangeAspect="1"/>
+            </wp:cNvGraphicFramePr>
+            <a:graphic xmlns:a="http://schemas.openxmlformats.org/drawingml/2006/main">
+              <a:graphicData uri="http://schemas.openxmlformats.org/drawingml/2006/picture">
+                <pic:pic xmlns:pic="http://schemas.openxmlformats.org/drawingml/2006/picture">
+                  <pic:nvPicPr>
+                    <pic:cNvPr id="0" name="Picture 28"/>
+                    <pic:cNvPicPr>
+                      <a:picLocks noChangeAspect="1" noChangeArrowheads="1"/>
+                    </pic:cNvPicPr>
+                  </pic:nvPicPr>
+                  <pic:blipFill>
+                    <a:blip r:embed="rId24" cstate="print">
+                      <a:extLst>
+                        <a:ext uri="{28A0092B-C50C-407E-A947-70E740481C1C}">
+                          <a14:useLocalDpi xmlns:a14="http://schemas.microsoft.com/office/drawing/2010/main" val="0"/>
+                        </a:ext>
+                      </a:extLst>
+                    </a:blip>
+                    <a:srcRect/>
+                    <a:stretch>
+                      <a:fillRect/>
+                    </a:stretch>
+                  </pic:blipFill>
+                  <pic:spPr bwMode="auto">
+                    <a:xfrm>
+                      <a:off x="0" y="0"/>
+                      <a:ext cx="1434569" cy="1074515"/>
+                    </a:xfrm>
+                    <a:prstGeom prst="rect">
+                      <a:avLst/>
+                    </a:prstGeom>
+                    <a:noFill/>
+                    <a:ln>
+                      <a:noFill/>
+                    </a:ln>
+                  </pic:spPr>
+                </pic:pic>
+              </a:graphicData>
+            </a:graphic>
+          </wp:inline>
+        </w:drawing>
+      </w:r>
+      <w:r>
+        <w:rPr>
+          <w:noProof/>
+        </w:rPr>
+        <w:drawing>
+          <wp:inline distT="0" distB="0" distL="0" distR="0">
+            <wp:extent cx="1542422" cy="1155299"/>
+            <wp:effectExtent l="0" t="0" r="635" b="6985"/>
+            <wp:docPr id="24" name="Picture 24"/>
+            <wp:cNvGraphicFramePr>
+              <a:graphicFrameLocks xmlns:a="http://schemas.openxmlformats.org/drawingml/2006/main" noChangeAspect="1"/>
+            </wp:cNvGraphicFramePr>
+            <a:graphic xmlns:a="http://schemas.openxmlformats.org/drawingml/2006/main">
+              <a:graphicData uri="http://schemas.openxmlformats.org/drawingml/2006/picture">
+                <pic:pic xmlns:pic="http://schemas.openxmlformats.org/drawingml/2006/picture">
+                  <pic:nvPicPr>
+                    <pic:cNvPr id="0" name="Picture 29"/>
+                    <pic:cNvPicPr>
+                      <a:picLocks noChangeAspect="1" noChangeArrowheads="1"/>
+                    </pic:cNvPicPr>
+                  </pic:nvPicPr>
+                  <pic:blipFill>
+                    <a:blip r:embed="rId25" cstate="print">
+                      <a:extLst>
+                        <a:ext uri="{28A0092B-C50C-407E-A947-70E740481C1C}">
+                          <a14:useLocalDpi xmlns:a14="http://schemas.microsoft.com/office/drawing/2010/main" val="0"/>
+                        </a:ext>
+                      </a:extLst>
+                    </a:blip>
+                    <a:srcRect/>
+                    <a:stretch>
+                      <a:fillRect/>
+                    </a:stretch>
+                  </pic:blipFill>
+                  <pic:spPr bwMode="auto">
+                    <a:xfrm>
+                      <a:off x="0" y="0"/>
+                      <a:ext cx="1547973" cy="1159457"/>
+                    </a:xfrm>
+                    <a:prstGeom prst="rect">
+                      <a:avLst/>
+                    </a:prstGeom>
+                    <a:noFill/>
+                    <a:ln>
+                      <a:noFill/>
+                    </a:ln>
+                  </pic:spPr>
+                </pic:pic>
+              </a:graphicData>
+            </a:graphic>
+          </wp:inline>
+        </w:drawing>
+      </w:r>
     </w:p>
     <w:p>
       <w:pPr>
@@ -5981,161 +7741,6 @@
     </w:p>
     <w:p>
       <w:pPr>
-        <w:pStyle w:val="text"/>
-      </w:pPr>
-    </w:p>
-    <w:p>
-      <w:pPr>
-        <w:pStyle w:val="text"/>
-      </w:pPr>
-    </w:p>
-    <w:p>
-      <w:pPr>
-        <w:pStyle w:val="text"/>
-      </w:pPr>
-    </w:p>
-    <w:p>
-      <w:pPr>
-        <w:pStyle w:val="text"/>
-      </w:pPr>
-    </w:p>
-    <w:p>
-      <w:pPr>
-        <w:pStyle w:val="text"/>
-      </w:pPr>
-    </w:p>
-    <w:p>
-      <w:pPr>
-        <w:pStyle w:val="text"/>
-      </w:pPr>
-    </w:p>
-    <w:p>
-      <w:pPr>
-        <w:pStyle w:val="text"/>
-      </w:pPr>
-    </w:p>
-    <w:p>
-      <w:pPr>
-        <w:pStyle w:val="text"/>
-      </w:pPr>
-    </w:p>
-    <w:p>
-      <w:pPr>
-        <w:pStyle w:val="text"/>
-      </w:pPr>
-    </w:p>
-    <w:p>
-      <w:pPr>
-        <w:pStyle w:val="text"/>
-      </w:pPr>
-    </w:p>
-    <w:p>
-      <w:pPr>
-        <w:pStyle w:val="text"/>
-      </w:pPr>
-    </w:p>
-    <w:p>
-      <w:pPr>
-        <w:pStyle w:val="text"/>
-      </w:pPr>
-    </w:p>
-    <w:p>
-      <w:pPr>
-        <w:pStyle w:val="text"/>
-      </w:pPr>
-    </w:p>
-    <w:p>
-      <w:pPr>
-        <w:pStyle w:val="text"/>
-      </w:pPr>
-    </w:p>
-    <w:p>
-      <w:pPr>
-        <w:pStyle w:val="text"/>
-      </w:pPr>
-    </w:p>
-    <w:p>
-      <w:pPr>
-        <w:pStyle w:val="text"/>
-      </w:pPr>
-    </w:p>
-    <w:p>
-      <w:pPr>
-        <w:pStyle w:val="text"/>
-      </w:pPr>
-    </w:p>
-    <w:p>
-      <w:pPr>
-        <w:pStyle w:val="text"/>
-      </w:pPr>
-    </w:p>
-    <w:p>
-      <w:pPr>
-        <w:pStyle w:val="text"/>
-      </w:pPr>
-    </w:p>
-    <w:p>
-      <w:pPr>
-        <w:pStyle w:val="text"/>
-      </w:pPr>
-    </w:p>
-    <w:p>
-      <w:pPr>
-        <w:pStyle w:val="text"/>
-      </w:pPr>
-    </w:p>
-    <w:p>
-      <w:pPr>
-        <w:pStyle w:val="text"/>
-      </w:pPr>
-    </w:p>
-    <w:p>
-      <w:pPr>
-        <w:pStyle w:val="text"/>
-      </w:pPr>
-    </w:p>
-    <w:p>
-      <w:pPr>
-        <w:pStyle w:val="text"/>
-      </w:pPr>
-    </w:p>
-    <w:p>
-      <w:pPr>
-        <w:pStyle w:val="text"/>
-      </w:pPr>
-    </w:p>
-    <w:p>
-      <w:pPr>
-        <w:pStyle w:val="text"/>
-      </w:pPr>
-    </w:p>
-    <w:p>
-      <w:pPr>
-        <w:pStyle w:val="text"/>
-      </w:pPr>
-    </w:p>
-    <w:p>
-      <w:pPr>
-        <w:pStyle w:val="text"/>
-      </w:pPr>
-    </w:p>
-    <w:p>
-      <w:pPr>
-        <w:pStyle w:val="text"/>
-      </w:pPr>
-    </w:p>
-    <w:p>
-      <w:pPr>
-        <w:pStyle w:val="text"/>
-      </w:pPr>
-    </w:p>
-    <w:p>
-      <w:pPr>
-        <w:pStyle w:val="text"/>
-      </w:pPr>
-    </w:p>
-    <w:p>
-      <w:pPr>
         <w:pStyle w:val="Head2"/>
         <w:numPr>
           <w:ilvl w:val="0"/>
@@ -6260,17 +7865,6 @@
       <w:pPr>
         <w:pStyle w:val="text"/>
       </w:pPr>
-    </w:p>
-    <w:p>
-      <w:pPr>
-        <w:suppressAutoHyphens w:val="0"/>
-        <w:rPr>
-          <w:smallCaps/>
-        </w:rPr>
-      </w:pPr>
-      <w:r>
-        <w:br w:type="page"/>
-      </w:r>
     </w:p>
     <w:p>
       <w:pPr>
@@ -6285,262 +7879,225 @@
         </w:tabs>
       </w:pPr>
       <w:r>
+        <w:t>Conclusıons</w:t>
+      </w:r>
+    </w:p>
+    <w:p>
+      <w:pPr>
+        <w:pStyle w:val="text"/>
+      </w:pPr>
+      <w:r>
+        <w:t>Conclusions will be here</w:t>
+      </w:r>
+    </w:p>
+    <w:p>
+      <w:pPr>
+        <w:pStyle w:val="text"/>
+      </w:pPr>
+    </w:p>
+    <w:p>
+      <w:pPr>
+        <w:pStyle w:val="sectionheadnonums"/>
+      </w:pPr>
+    </w:p>
+    <w:p>
+      <w:pPr>
+        <w:pStyle w:val="sectionheadnonums"/>
+      </w:pPr>
+    </w:p>
+    <w:p>
+      <w:pPr>
+        <w:pStyle w:val="sectionheadnonums"/>
+      </w:pPr>
+    </w:p>
+    <w:p>
+      <w:pPr>
+        <w:pStyle w:val="sectionheadnonums"/>
+      </w:pPr>
+    </w:p>
+    <w:p>
+      <w:pPr>
+        <w:pStyle w:val="sectionheadnonums"/>
+      </w:pPr>
+    </w:p>
+    <w:p>
+      <w:pPr>
+        <w:pStyle w:val="sectionheadnonums"/>
+      </w:pPr>
+    </w:p>
+    <w:p>
+      <w:pPr>
+        <w:pStyle w:val="sectionheadnonums"/>
+      </w:pPr>
+    </w:p>
+    <w:p>
+      <w:pPr>
+        <w:pStyle w:val="sectionheadnonums"/>
+      </w:pPr>
+    </w:p>
+    <w:p>
+      <w:pPr>
+        <w:pStyle w:val="sectionheadnonums"/>
+      </w:pPr>
+    </w:p>
+    <w:p>
+      <w:pPr>
+        <w:pStyle w:val="sectionheadnonums"/>
+      </w:pPr>
+    </w:p>
+    <w:p>
+      <w:pPr>
+        <w:pStyle w:val="sectionheadnonums"/>
+      </w:pPr>
+    </w:p>
+    <w:p>
+      <w:pPr>
+        <w:pStyle w:val="sectionheadnonums"/>
+      </w:pPr>
+    </w:p>
+    <w:p>
+      <w:pPr>
+        <w:pStyle w:val="sectionheadnonums"/>
+      </w:pPr>
+    </w:p>
+    <w:p>
+      <w:pPr>
+        <w:pStyle w:val="sectionheadnonums"/>
+      </w:pPr>
+    </w:p>
+    <w:p>
+      <w:pPr>
+        <w:pStyle w:val="sectionheadnonums"/>
+      </w:pPr>
+    </w:p>
+    <w:p>
+      <w:pPr>
+        <w:pStyle w:val="sectionheadnonums"/>
+      </w:pPr>
+    </w:p>
+    <w:p>
+      <w:pPr>
+        <w:pStyle w:val="sectionheadnonums"/>
+      </w:pPr>
+    </w:p>
+    <w:p>
+      <w:pPr>
+        <w:pStyle w:val="sectionheadnonums"/>
+      </w:pPr>
+    </w:p>
+    <w:p>
+      <w:pPr>
+        <w:pStyle w:val="sectionheadnonums"/>
+      </w:pPr>
+    </w:p>
+    <w:p>
+      <w:pPr>
+        <w:pStyle w:val="sectionheadnonums"/>
+      </w:pPr>
+    </w:p>
+    <w:p>
+      <w:pPr>
+        <w:pStyle w:val="sectionheadnonums"/>
+      </w:pPr>
+    </w:p>
+    <w:p>
+      <w:pPr>
+        <w:pStyle w:val="sectionheadnonums"/>
+      </w:pPr>
+    </w:p>
+    <w:p>
+      <w:pPr>
+        <w:pStyle w:val="sectionheadnonums"/>
+      </w:pPr>
+    </w:p>
+    <w:p>
+      <w:pPr>
+        <w:pStyle w:val="sectionheadnonums"/>
+      </w:pPr>
+    </w:p>
+    <w:p>
+      <w:pPr>
+        <w:pStyle w:val="sectionheadnonums"/>
+      </w:pPr>
+    </w:p>
+    <w:p>
+      <w:pPr>
+        <w:pStyle w:val="sectionheadnonums"/>
+      </w:pPr>
+    </w:p>
+    <w:p>
+      <w:pPr>
+        <w:pStyle w:val="sectionheadnonums"/>
+      </w:pPr>
+    </w:p>
+    <w:p>
+      <w:pPr>
+        <w:pStyle w:val="sectionheadnonums"/>
+      </w:pPr>
+    </w:p>
+    <w:p>
+      <w:pPr>
+        <w:pStyle w:val="sectionheadnonums"/>
+      </w:pPr>
+    </w:p>
+    <w:p>
+      <w:pPr>
+        <w:pStyle w:val="sectionheadnonums"/>
+      </w:pPr>
+    </w:p>
+    <w:p>
+      <w:pPr>
+        <w:pStyle w:val="sectionheadnonums"/>
+      </w:pPr>
+    </w:p>
+    <w:p>
+      <w:pPr>
+        <w:pStyle w:val="sectionheadnonums"/>
+      </w:pPr>
+    </w:p>
+    <w:p>
+      <w:pPr>
+        <w:pStyle w:val="sectionheadnonums"/>
+      </w:pPr>
+    </w:p>
+    <w:p>
+      <w:pPr>
+        <w:pStyle w:val="sectionheadnonums"/>
+      </w:pPr>
+    </w:p>
+    <w:p>
+      <w:pPr>
+        <w:pStyle w:val="sectionheadnonums"/>
+      </w:pPr>
+    </w:p>
+    <w:p>
+      <w:pPr>
+        <w:pStyle w:val="sectionheadnonums"/>
+      </w:pPr>
+    </w:p>
+    <w:p>
+      <w:pPr>
+        <w:pStyle w:val="sectionheadnonums"/>
+      </w:pPr>
+    </w:p>
+    <w:p>
+      <w:pPr>
+        <w:pStyle w:val="sectionheadnonums"/>
+      </w:pPr>
+      <w:r>
+        <w:t>Acknowledgment</w:t>
+      </w:r>
+    </w:p>
+    <w:p>
+      <w:pPr>
+        <w:jc w:val="both"/>
+      </w:pPr>
+      <w:r>
+        <w:t xml:space="preserve">This work was supported by the Scientific and Technological Research Council of Turkey (TÜBİTAK), Grant No: 117E252 </w:t>
+      </w:r>
+      <w:r>
         <w:lastRenderedPageBreak/>
-        <w:t>Conclusıons</w:t>
-      </w:r>
-    </w:p>
-    <w:p>
-      <w:pPr>
-        <w:pStyle w:val="text"/>
-      </w:pPr>
-      <w:r>
-        <w:t>Conclusions will be here</w:t>
-      </w:r>
-    </w:p>
-    <w:p>
-      <w:pPr>
-        <w:pStyle w:val="text"/>
-      </w:pPr>
-    </w:p>
-    <w:p>
-      <w:pPr>
-        <w:pStyle w:val="sectionheadnonums"/>
-      </w:pPr>
-    </w:p>
-    <w:p>
-      <w:pPr>
-        <w:pStyle w:val="sectionheadnonums"/>
-      </w:pPr>
-    </w:p>
-    <w:p>
-      <w:pPr>
-        <w:pStyle w:val="sectionheadnonums"/>
-      </w:pPr>
-    </w:p>
-    <w:p>
-      <w:pPr>
-        <w:pStyle w:val="sectionheadnonums"/>
-      </w:pPr>
-    </w:p>
-    <w:p>
-      <w:pPr>
-        <w:pStyle w:val="sectionheadnonums"/>
-      </w:pPr>
-    </w:p>
-    <w:p>
-      <w:pPr>
-        <w:pStyle w:val="sectionheadnonums"/>
-      </w:pPr>
-    </w:p>
-    <w:p>
-      <w:pPr>
-        <w:pStyle w:val="sectionheadnonums"/>
-      </w:pPr>
-    </w:p>
-    <w:p>
-      <w:pPr>
-        <w:pStyle w:val="sectionheadnonums"/>
-      </w:pPr>
-    </w:p>
-    <w:p>
-      <w:pPr>
-        <w:pStyle w:val="sectionheadnonums"/>
-      </w:pPr>
-    </w:p>
-    <w:p>
-      <w:pPr>
-        <w:pStyle w:val="sectionheadnonums"/>
-      </w:pPr>
-    </w:p>
-    <w:p>
-      <w:pPr>
-        <w:pStyle w:val="sectionheadnonums"/>
-      </w:pPr>
-    </w:p>
-    <w:p>
-      <w:pPr>
-        <w:pStyle w:val="sectionheadnonums"/>
-      </w:pPr>
-    </w:p>
-    <w:p>
-      <w:pPr>
-        <w:pStyle w:val="sectionheadnonums"/>
-      </w:pPr>
-    </w:p>
-    <w:p>
-      <w:pPr>
-        <w:pStyle w:val="sectionheadnonums"/>
-      </w:pPr>
-    </w:p>
-    <w:p>
-      <w:pPr>
-        <w:pStyle w:val="sectionheadnonums"/>
-      </w:pPr>
-    </w:p>
-    <w:p>
-      <w:pPr>
-        <w:pStyle w:val="sectionheadnonums"/>
-      </w:pPr>
-    </w:p>
-    <w:p>
-      <w:pPr>
-        <w:pStyle w:val="sectionheadnonums"/>
-      </w:pPr>
-    </w:p>
-    <w:p>
-      <w:pPr>
-        <w:pStyle w:val="sectionheadnonums"/>
-      </w:pPr>
-    </w:p>
-    <w:p>
-      <w:pPr>
-        <w:pStyle w:val="sectionheadnonums"/>
-      </w:pPr>
-    </w:p>
-    <w:p>
-      <w:pPr>
-        <w:pStyle w:val="sectionheadnonums"/>
-      </w:pPr>
-    </w:p>
-    <w:p>
-      <w:pPr>
-        <w:pStyle w:val="sectionheadnonums"/>
-      </w:pPr>
-    </w:p>
-    <w:p>
-      <w:pPr>
-        <w:pStyle w:val="sectionheadnonums"/>
-      </w:pPr>
-    </w:p>
-    <w:p>
-      <w:pPr>
-        <w:pStyle w:val="sectionheadnonums"/>
-      </w:pPr>
-    </w:p>
-    <w:p>
-      <w:pPr>
-        <w:pStyle w:val="sectionheadnonums"/>
-      </w:pPr>
-    </w:p>
-    <w:p>
-      <w:pPr>
-        <w:pStyle w:val="sectionheadnonums"/>
-      </w:pPr>
-    </w:p>
-    <w:p>
-      <w:pPr>
-        <w:pStyle w:val="sectionheadnonums"/>
-      </w:pPr>
-    </w:p>
-    <w:p>
-      <w:pPr>
-        <w:pStyle w:val="sectionheadnonums"/>
-      </w:pPr>
-    </w:p>
-    <w:p>
-      <w:pPr>
-        <w:pStyle w:val="sectionheadnonums"/>
-      </w:pPr>
-    </w:p>
-    <w:p>
-      <w:pPr>
-        <w:pStyle w:val="sectionheadnonums"/>
-      </w:pPr>
-    </w:p>
-    <w:p>
-      <w:pPr>
-        <w:pStyle w:val="sectionheadnonums"/>
-      </w:pPr>
-    </w:p>
-    <w:p>
-      <w:pPr>
-        <w:pStyle w:val="sectionheadnonums"/>
-      </w:pPr>
-    </w:p>
-    <w:p>
-      <w:pPr>
-        <w:pStyle w:val="sectionheadnonums"/>
-      </w:pPr>
-    </w:p>
-    <w:p>
-      <w:pPr>
-        <w:pStyle w:val="sectionheadnonums"/>
-      </w:pPr>
-    </w:p>
-    <w:p>
-      <w:pPr>
-        <w:pStyle w:val="sectionheadnonums"/>
-      </w:pPr>
-    </w:p>
-    <w:p>
-      <w:pPr>
-        <w:pStyle w:val="sectionheadnonums"/>
-      </w:pPr>
-    </w:p>
-    <w:p>
-      <w:pPr>
-        <w:pStyle w:val="sectionheadnonums"/>
-      </w:pPr>
-    </w:p>
-    <w:p>
-      <w:pPr>
-        <w:pStyle w:val="sectionheadnonums"/>
-      </w:pPr>
-    </w:p>
-    <w:p>
-      <w:pPr>
-        <w:pStyle w:val="sectionheadnonums"/>
-      </w:pPr>
-    </w:p>
-    <w:p>
-      <w:pPr>
-        <w:pStyle w:val="sectionheadnonums"/>
-      </w:pPr>
-    </w:p>
-    <w:p>
-      <w:pPr>
-        <w:pStyle w:val="sectionheadnonums"/>
-      </w:pPr>
-    </w:p>
-    <w:p>
-      <w:pPr>
-        <w:pStyle w:val="sectionheadnonums"/>
-      </w:pPr>
-    </w:p>
-    <w:p>
-      <w:pPr>
-        <w:pStyle w:val="sectionheadnonums"/>
-      </w:pPr>
-    </w:p>
-    <w:p>
-      <w:pPr>
-        <w:pStyle w:val="sectionheadnonums"/>
-      </w:pPr>
-    </w:p>
-    <w:p>
-      <w:pPr>
-        <w:pStyle w:val="sectionheadnonums"/>
-      </w:pPr>
-    </w:p>
-    <w:p>
-      <w:pPr>
-        <w:pStyle w:val="sectionheadnonums"/>
-      </w:pPr>
-    </w:p>
-    <w:p>
-      <w:pPr>
-        <w:pStyle w:val="sectionheadnonums"/>
-      </w:pPr>
-      <w:r>
-        <w:t>Acknowledgment</w:t>
-      </w:r>
-    </w:p>
-    <w:p>
-      <w:pPr>
-        <w:jc w:val="both"/>
-      </w:pPr>
-      <w:r>
-        <w:t>This work was supported by the Scientific and Technological Research Council of Turkey (TÜBİTAK), Grant No: 117E252 and Middle East Technical University Research Funds, Grant No: BAP-03-01-2017-004.</w:t>
+        <w:t>and Middle East Technical University Research Funds, Grant No: BAP-03-01-2017-004.</w:t>
       </w:r>
     </w:p>
     <w:p>
@@ -8870,7 +10427,7 @@
 </file>
 
 <file path=customXml/itemProps1.xml><?xml version="1.0" encoding="utf-8"?>
-<ds:datastoreItem xmlns:ds="http://schemas.openxmlformats.org/officeDocument/2006/customXml" ds:itemID="{50835462-55AE-4B8F-9EAB-10C13531ED65}">
+<ds:datastoreItem xmlns:ds="http://schemas.openxmlformats.org/officeDocument/2006/customXml" ds:itemID="{73DC78F8-D1EF-48A0-B2AC-60021919759E}">
   <ds:schemaRefs>
     <ds:schemaRef ds:uri="http://schemas.openxmlformats.org/officeDocument/2006/bibliography"/>
   </ds:schemaRefs>

</xml_diff>

<commit_message>
1 saat kala ertelediler :)
</commit_message>
<xml_diff>
--- a/Paper/PEMC 2018/Submission/pemc2018papersubmittion.docx
+++ b/Paper/PEMC 2018/Submission/pemc2018papersubmittion.docx
@@ -930,6 +930,9 @@
         <w:jc w:val="center"/>
       </w:pPr>
       <w:r>
+        <w:rPr>
+          <w:noProof/>
+        </w:rPr>
         <w:drawing>
           <wp:inline distT="0" distB="0" distL="0" distR="0" wp14:anchorId="5CF9A504" wp14:editId="703C76DF">
             <wp:extent cx="2310765" cy="1236345"/>
@@ -1710,7 +1713,7 @@
             <v:imagedata r:id="rId9" o:title=""/>
             <w10:wrap type="tight"/>
           </v:shape>
-          <o:OLEObject Type="Embed" ProgID="Visio.Drawing.15" ShapeID="_x0000_s1032" DrawAspect="Content" ObjectID="_1582137903" r:id="rId10"/>
+          <o:OLEObject Type="Embed" ProgID="Visio.Drawing.15" ShapeID="_x0000_s1032" DrawAspect="Content" ObjectID="_1582141427" r:id="rId10"/>
         </w:object>
       </w:r>
     </w:p>
@@ -2988,10 +2991,10 @@
       </w:pPr>
       <w:r>
         <w:object w:dxaOrig="11551" w:dyaOrig="14401">
-          <v:shape id="_x0000_i1039" type="#_x0000_t75" style="width:248.25pt;height:309.75pt" o:ole="">
+          <v:shape id="_x0000_i1026" type="#_x0000_t75" style="width:248.25pt;height:309.5pt" o:ole="">
             <v:imagedata r:id="rId11" o:title=""/>
           </v:shape>
-          <o:OLEObject Type="Embed" ProgID="Visio.Drawing.15" ShapeID="_x0000_i1039" DrawAspect="Content" ObjectID="_1582137900" r:id="rId12"/>
+          <o:OLEObject Type="Embed" ProgID="Visio.Drawing.15" ShapeID="_x0000_i1026" DrawAspect="Content" ObjectID="_1582141424" r:id="rId12"/>
         </w:object>
       </w:r>
     </w:p>
@@ -3258,10 +3261,10 @@
       </w:pPr>
       <w:r>
         <w:object w:dxaOrig="5115" w:dyaOrig="1485">
-          <v:shape id="_x0000_i1027" type="#_x0000_t75" style="width:248.25pt;height:72.75pt" o:ole="">
+          <v:shape id="_x0000_i1027" type="#_x0000_t75" style="width:248.25pt;height:72.45pt" o:ole="">
             <v:imagedata r:id="rId13" o:title=""/>
           </v:shape>
-          <o:OLEObject Type="Embed" ProgID="Visio.Drawing.15" ShapeID="_x0000_i1027" DrawAspect="Content" ObjectID="_1582137901" r:id="rId14"/>
+          <o:OLEObject Type="Embed" ProgID="Visio.Drawing.15" ShapeID="_x0000_i1027" DrawAspect="Content" ObjectID="_1582141425" r:id="rId14"/>
         </w:object>
       </w:r>
     </w:p>
@@ -4454,10 +4457,10 @@
       </w:pPr>
       <w:r>
         <w:object w:dxaOrig="12691" w:dyaOrig="5401">
-          <v:shape id="_x0000_i1036" type="#_x0000_t75" style="width:249pt;height:105.75pt" o:ole="">
+          <v:shape id="_x0000_i1028" type="#_x0000_t75" style="width:248.75pt;height:105.65pt" o:ole="">
             <v:imagedata r:id="rId15" o:title=""/>
           </v:shape>
-          <o:OLEObject Type="Embed" ProgID="Visio.Drawing.15" ShapeID="_x0000_i1036" DrawAspect="Content" ObjectID="_1582137902" r:id="rId16"/>
+          <o:OLEObject Type="Embed" ProgID="Visio.Drawing.15" ShapeID="_x0000_i1028" DrawAspect="Content" ObjectID="_1582141426" r:id="rId16"/>
         </w:object>
       </w:r>
     </w:p>
@@ -5540,6 +5543,9 @@
         <w:ind w:firstLine="0"/>
       </w:pPr>
       <w:r>
+        <w:rPr>
+          <w:noProof/>
+        </w:rPr>
         <w:drawing>
           <wp:inline distT="0" distB="0" distL="0" distR="0">
             <wp:extent cx="1582109" cy="1238253"/>
@@ -5593,6 +5599,9 @@
         </w:drawing>
       </w:r>
       <w:r>
+        <w:rPr>
+          <w:noProof/>
+        </w:rPr>
         <w:drawing>
           <wp:inline distT="0" distB="0" distL="0" distR="0">
             <wp:extent cx="1569315" cy="1219200"/>
@@ -5694,6 +5703,9 @@
         <w:ind w:firstLine="0"/>
       </w:pPr>
       <w:r>
+        <w:rPr>
+          <w:noProof/>
+        </w:rPr>
         <w:drawing>
           <wp:inline distT="0" distB="0" distL="0" distR="0" wp14:anchorId="718E207A" wp14:editId="7480E213">
             <wp:extent cx="1580546" cy="1231669"/>
@@ -5747,6 +5759,9 @@
         </w:drawing>
       </w:r>
       <w:r>
+        <w:rPr>
+          <w:noProof/>
+        </w:rPr>
         <w:drawing>
           <wp:inline distT="0" distB="0" distL="0" distR="0">
             <wp:extent cx="1569085" cy="1217703"/>
@@ -7615,13 +7630,7 @@
         <w:pStyle w:val="text"/>
       </w:pPr>
       <w:r>
-        <w:t xml:space="preserve">Variation of motor drive efficiencies with switching frequency </w:t>
-      </w:r>
-      <w:r>
-        <w:t xml:space="preserve">for the topologies </w:t>
-      </w:r>
-      <w:r>
-        <w:t xml:space="preserve">at full-load are shown in Fig. </w:t>
+        <w:t xml:space="preserve">Variation of motor drive efficiencies with switching frequency for the topologies at full-load are shown in Fig. </w:t>
       </w:r>
       <w:r>
         <w:t>12</w:t>
@@ -7630,38 +7639,22 @@
         <w:t xml:space="preserve">. Since IGBT is used for conventional 2L-VSI motor drive topology, the applied switching frequency is limited to 25 kHz. </w:t>
       </w:r>
       <w:r>
-        <w:t xml:space="preserve">Variation of motor drive efficiencies with </w:t>
-      </w:r>
-      <w:r>
-        <w:t xml:space="preserve">output power for selected </w:t>
-      </w:r>
-      <w:r>
-        <w:t xml:space="preserve">switching frequency </w:t>
-      </w:r>
-      <w:r>
-        <w:t xml:space="preserve">values (10 kHz for IGBT, 50 kHz for GaN) </w:t>
-      </w:r>
-      <w:r>
-        <w:t xml:space="preserve">are </w:t>
-      </w:r>
-      <w:r>
-        <w:t xml:space="preserve">also </w:t>
-      </w:r>
-      <w:r>
-        <w:t xml:space="preserve">shown in Fig. </w:t>
-      </w:r>
-      <w:r>
-        <w:t>13</w:t>
-      </w:r>
-      <w:r>
-        <w:t xml:space="preserve">. </w:t>
-      </w:r>
-      <w:r>
         <w:t xml:space="preserve">Distribution of loss components for all topologies </w:t>
       </w:r>
       <w:r>
-        <w:t>are shown in Fig 14.</w:t>
-      </w:r>
+        <w:t>are shown in Fig 1</w:t>
+      </w:r>
+      <w:r>
+        <w:t>3</w:t>
+      </w:r>
+      <w:r>
+        <w:t>.</w:t>
+      </w:r>
+    </w:p>
+    <w:p>
+      <w:pPr>
+        <w:pStyle w:val="text"/>
+      </w:pPr>
     </w:p>
     <w:p>
       <w:pPr>
@@ -7774,15 +7767,13 @@
           <w:sz w:val="16"/>
           <w:szCs w:val="16"/>
         </w:rPr>
-        <w:t xml:space="preserve">motor drive efficiency with </w:t>
-      </w:r>
-      <w:r>
-        <w:rPr>
-          <w:sz w:val="16"/>
-          <w:szCs w:val="16"/>
-        </w:rPr>
-        <w:t>switching frequency</w:t>
-      </w:r>
+        <w:t>motor drive efficiency with switching frequency</w:t>
+      </w:r>
+    </w:p>
+    <w:p>
+      <w:pPr>
+        <w:pStyle w:val="text"/>
+      </w:pPr>
     </w:p>
     <w:p>
       <w:pPr>
@@ -7796,160 +7787,6 @@
           <w:noProof/>
         </w:rPr>
         <w:lastRenderedPageBreak/>
-        <w:drawing>
-          <wp:inline distT="0" distB="0" distL="0" distR="0">
-            <wp:extent cx="3041015" cy="1681608"/>
-            <wp:effectExtent l="0" t="0" r="6985" b="0"/>
-            <wp:docPr id="9" name="Picture 9"/>
-            <wp:cNvGraphicFramePr>
-              <a:graphicFrameLocks xmlns:a="http://schemas.openxmlformats.org/drawingml/2006/main" noChangeAspect="1"/>
-            </wp:cNvGraphicFramePr>
-            <a:graphic xmlns:a="http://schemas.openxmlformats.org/drawingml/2006/main">
-              <a:graphicData uri="http://schemas.openxmlformats.org/drawingml/2006/picture">
-                <pic:pic xmlns:pic="http://schemas.openxmlformats.org/drawingml/2006/picture">
-                  <pic:nvPicPr>
-                    <pic:cNvPr id="0" name="Picture 19"/>
-                    <pic:cNvPicPr>
-                      <a:picLocks noChangeAspect="1" noChangeArrowheads="1"/>
-                    </pic:cNvPicPr>
-                  </pic:nvPicPr>
-                  <pic:blipFill rotWithShape="1">
-                    <a:blip r:embed="rId32" cstate="print">
-                      <a:extLst>
-                        <a:ext uri="{28A0092B-C50C-407E-A947-70E740481C1C}">
-                          <a14:useLocalDpi xmlns:a14="http://schemas.microsoft.com/office/drawing/2010/main" val="0"/>
-                        </a:ext>
-                      </a:extLst>
-                    </a:blip>
-                    <a:srcRect l="5019" t="4611" r="7390"/>
-                    <a:stretch/>
-                  </pic:blipFill>
-                  <pic:spPr bwMode="auto">
-                    <a:xfrm>
-                      <a:off x="0" y="0"/>
-                      <a:ext cx="3053112" cy="1688298"/>
-                    </a:xfrm>
-                    <a:prstGeom prst="rect">
-                      <a:avLst/>
-                    </a:prstGeom>
-                    <a:noFill/>
-                    <a:ln>
-                      <a:noFill/>
-                    </a:ln>
-                    <a:extLst>
-                      <a:ext uri="{53640926-AAD7-44D8-BBD7-CCE9431645EC}">
-                        <a14:shadowObscured xmlns:a14="http://schemas.microsoft.com/office/drawing/2010/main"/>
-                      </a:ext>
-                    </a:extLst>
-                  </pic:spPr>
-                </pic:pic>
-              </a:graphicData>
-            </a:graphic>
-          </wp:inline>
-        </w:drawing>
-      </w:r>
-    </w:p>
-    <w:p>
-      <w:pPr>
-        <w:pStyle w:val="text"/>
-        <w:ind w:firstLine="0"/>
-        <w:rPr>
-          <w:sz w:val="16"/>
-          <w:szCs w:val="16"/>
-        </w:rPr>
-      </w:pPr>
-      <w:r>
-        <w:rPr>
-          <w:sz w:val="16"/>
-          <w:szCs w:val="16"/>
-        </w:rPr>
-        <w:t xml:space="preserve">Fig. </w:t>
-      </w:r>
-      <w:r>
-        <w:rPr>
-          <w:sz w:val="16"/>
-          <w:szCs w:val="16"/>
-        </w:rPr>
-        <w:t>13</w:t>
-      </w:r>
-      <w:r>
-        <w:rPr>
-          <w:sz w:val="16"/>
-          <w:szCs w:val="16"/>
-        </w:rPr>
-        <w:t xml:space="preserve">. Variation of </w:t>
-      </w:r>
-      <w:r>
-        <w:rPr>
-          <w:sz w:val="16"/>
-          <w:szCs w:val="16"/>
-        </w:rPr>
-        <w:t>motor drive efficiency with output power</w:t>
-      </w:r>
-    </w:p>
-    <w:p>
-      <w:pPr>
-        <w:pStyle w:val="text"/>
-        <w:ind w:firstLine="0"/>
-        <w:rPr>
-          <w:sz w:val="16"/>
-          <w:szCs w:val="16"/>
-        </w:rPr>
-      </w:pPr>
-      <w:r>
-        <w:rPr>
-          <w:sz w:val="16"/>
-          <w:szCs w:val="16"/>
-        </w:rPr>
-        <w:t>(f</w:t>
-      </w:r>
-      <w:r>
-        <w:rPr>
-          <w:sz w:val="16"/>
-          <w:szCs w:val="16"/>
-          <w:vertAlign w:val="subscript"/>
-        </w:rPr>
-        <w:t>sw</w:t>
-      </w:r>
-      <w:r>
-        <w:rPr>
-          <w:sz w:val="16"/>
-          <w:szCs w:val="16"/>
-        </w:rPr>
-        <w:t xml:space="preserve"> = 10 kHz for 2L-VSI, f</w:t>
-      </w:r>
-      <w:r>
-        <w:rPr>
-          <w:sz w:val="16"/>
-          <w:szCs w:val="16"/>
-          <w:vertAlign w:val="subscript"/>
-        </w:rPr>
-        <w:t>sw</w:t>
-      </w:r>
-      <w:r>
-        <w:rPr>
-          <w:sz w:val="16"/>
-          <w:szCs w:val="16"/>
-        </w:rPr>
-        <w:t xml:space="preserve"> = 50 kHz for other topologies)</w:t>
-      </w:r>
-    </w:p>
-    <w:p>
-      <w:pPr>
-        <w:pStyle w:val="text"/>
-      </w:pPr>
-    </w:p>
-    <w:p>
-      <w:pPr>
-        <w:pStyle w:val="text"/>
-        <w:spacing w:line="240" w:lineRule="auto"/>
-        <w:ind w:firstLine="0"/>
-        <w:jc w:val="center"/>
-      </w:pPr>
-      <w:r>
-        <w:rPr>
-          <w:noProof/>
-        </w:rPr>
         <w:drawing>
           <wp:inline distT="0" distB="0" distL="0" distR="0" wp14:anchorId="48A348B9" wp14:editId="3B29B474">
             <wp:extent cx="3076641" cy="1555421"/>
@@ -7968,7 +7805,7 @@
                     </pic:cNvPicPr>
                   </pic:nvPicPr>
                   <pic:blipFill rotWithShape="1">
-                    <a:blip r:embed="rId33" cstate="print">
+                    <a:blip r:embed="rId32" cstate="print">
                       <a:extLst>
                         <a:ext uri="{28A0092B-C50C-407E-A947-70E740481C1C}">
                           <a14:useLocalDpi xmlns:a14="http://schemas.microsoft.com/office/drawing/2010/main" val="0"/>
@@ -8024,7 +7861,14 @@
           <w:sz w:val="16"/>
           <w:szCs w:val="16"/>
         </w:rPr>
-        <w:t>14</w:t>
+        <w:t>1</w:t>
+      </w:r>
+      <w:r>
+        <w:rPr>
+          <w:sz w:val="16"/>
+          <w:szCs w:val="16"/>
+        </w:rPr>
+        <w:t>3</w:t>
       </w:r>
       <w:r>
         <w:rPr>
@@ -8114,94 +7958,79 @@
     </w:p>
     <w:p>
       <w:pPr>
-        <w:spacing w:before="120" w:line="216" w:lineRule="auto"/>
-        <w:rPr>
-          <w:sz w:val="16"/>
-        </w:rPr>
-      </w:pPr>
-      <w:bookmarkStart w:id="5" w:name="_GoBack"/>
-      <w:bookmarkEnd w:id="5"/>
-    </w:p>
-    <w:p>
-      <w:pPr>
         <w:suppressAutoHyphens w:val="0"/>
-      </w:pPr>
-      <w:r>
-        <w:t>Cap voltajları da küçülüyor. Örnek film cap seçelim, karşılaştıralım, boyut önemli. Tablo yapalım</w:t>
-      </w:r>
-    </w:p>
-    <w:p>
-      <w:pPr>
-        <w:pStyle w:val="text"/>
-      </w:pPr>
-    </w:p>
-    <w:p>
-      <w:pPr>
-        <w:pStyle w:val="text"/>
-      </w:pPr>
-    </w:p>
-    <w:p>
-      <w:pPr>
-        <w:pStyle w:val="text"/>
-      </w:pPr>
-      <w:r>
-        <w:t>Factors for switching frequency:</w:t>
-      </w:r>
-    </w:p>
-    <w:p>
-      <w:pPr>
-        <w:pStyle w:val="text"/>
-        <w:ind w:firstLine="0"/>
-      </w:pPr>
-      <w:r>
-        <w:t>1. Losses =&gt; efficiency =&gt; heat sink size</w:t>
-      </w:r>
-    </w:p>
-    <w:p>
-      <w:pPr>
-        <w:pStyle w:val="text"/>
-        <w:ind w:firstLine="0"/>
-      </w:pPr>
-      <w:r>
-        <w:t>2. Ripples =&gt; filter size</w:t>
-      </w:r>
-    </w:p>
-    <w:p>
-      <w:pPr>
-        <w:pStyle w:val="text"/>
-        <w:ind w:firstLine="0"/>
-      </w:pPr>
-      <w:r>
-        <w:t>3. EMI/EMC considerations</w:t>
-      </w:r>
-    </w:p>
-    <w:p>
-      <w:pPr>
-        <w:pStyle w:val="text"/>
-        <w:ind w:firstLine="0"/>
-      </w:pPr>
-      <w:r>
-        <w:t>4. Speed of control architecture, sensors etc.</w:t>
-      </w:r>
-    </w:p>
-    <w:p>
-      <w:pPr>
-        <w:pStyle w:val="text"/>
-        <w:ind w:firstLine="0"/>
-      </w:pPr>
-      <w:r>
-        <w:t>5. Effect on motor insulations</w:t>
-      </w:r>
-    </w:p>
-    <w:p>
-      <w:pPr>
-        <w:pStyle w:val="text"/>
-      </w:pPr>
-    </w:p>
-    <w:p>
-      <w:pPr>
-        <w:pStyle w:val="text"/>
-      </w:pPr>
+        <w:ind w:firstLine="187"/>
+        <w:jc w:val="both"/>
+      </w:pPr>
+      <w:r>
+        <w:t>On the motor side, 3L-VSI topologies have better waveform quality for both voltage and current compared to 2L-VSI topologies at the same frequency since the number of levels is higher. Series or parallel connection do not affect the voltage harmonic spectrum on the motor side. IMMD topologies with GaN FETs have the advantage of using higher switching frequencies such that the harmonic frequencies are much greater than the ones of conventional topology with IGBT. Because of this, the magnitude of the motor line current harmonics is also much lower as seen in Fig. 7. For the same switching frequency, THD of both voltage and current is lower for</w:t>
+      </w:r>
+      <w:r>
+        <w:t xml:space="preserve"> 3L-VSI topologies than 2L-VSI.</w:t>
+      </w:r>
+    </w:p>
+    <w:p>
+      <w:pPr>
+        <w:suppressAutoHyphens w:val="0"/>
+        <w:ind w:firstLine="187"/>
+        <w:jc w:val="both"/>
+      </w:pPr>
+      <w:r>
+        <w:t>On the DC link, 3L-VSI has lower ripple RMS current than 2L-VSI. Apart from this, the only factor that changes the RMS current is the application of phase-shifting (interleaving) which is only applicable in parallel connected topologies. In overall, the best performance on the DC link RMS current is obtained for 3L-2P-VSI. The percent DC bus voltage ripple per module is kept at 1% for all topology simulations to obtain the required capacitance as shown in Fig. 11. The total capacitance variations show that, series connection of modules increase the capacitance requirement, therefore using 3L-VSI topologies instead of series connected 2L-VSI is more advantageous. Parallel connected topologies are also advantageous thanks to interleaving. 3L-2P-VSI and 2L-VSI conventional topology have the best performance on capacitance requirement, however the former can reach much higher switching frequencies,</w:t>
+      </w:r>
+      <w:r>
+        <w:t xml:space="preserve"> lowering the capacitance more.</w:t>
+      </w:r>
+    </w:p>
+    <w:p>
+      <w:pPr>
+        <w:suppressAutoHyphens w:val="0"/>
+        <w:ind w:firstLine="187"/>
+        <w:jc w:val="both"/>
+      </w:pPr>
+      <w:r>
+        <w:t xml:space="preserve">According to the results shown in Fig. 12, </w:t>
+      </w:r>
+      <w:r>
+        <w:t>2L-2S2P-VSI</w:t>
+      </w:r>
+      <w:r>
+        <w:t xml:space="preserve"> is the most efficient</w:t>
+      </w:r>
+      <w:r>
+        <w:t xml:space="preserve"> topology</w:t>
+      </w:r>
+      <w:r>
+        <w:t xml:space="preserve"> for all frequencies higher than 10</w:t>
+      </w:r>
+      <w:r>
+        <w:t xml:space="preserve"> </w:t>
+      </w:r>
+      <w:r>
+        <w:t xml:space="preserve">kHz. It has been shown that using parallel connection in any of the topologies result in better efficiencies as the switching frequency gets larger. The 3L-VSI topologies have lower efficiency than 2L-VSI topologies for IMMDs where GAN FETs are used. The conventional 2L-VSI with IGBT have a very good efficiency for very low switching frequency values; however, its efficiency drops drastically since the switching losses get much more dominant. Efficiency values as high as 98% can be achieved below 60 kHz for 2L-2S2P-VSI. </w:t>
+      </w:r>
+      <w:r>
+        <w:t xml:space="preserve">The advantages of decreasing the switching losses by using GaN transistors and eliminating all the diode losses introduced by either the transistor or the three level topology, combined with the loss decline brought by the parallel connection makes this </w:t>
+      </w:r>
+      <w:r>
+        <w:lastRenderedPageBreak/>
+        <w:t>topology ideal for high efficiency operation.</w:t>
+      </w:r>
+      <w:r>
+        <w:t xml:space="preserve"> </w:t>
+      </w:r>
+      <w:r>
+        <w:t xml:space="preserve"> Despite using a switching frequency 5 times the conventional case, the switching losses of the topologies with GAN FETs are lower. </w:t>
+      </w:r>
+      <w:r>
+        <w:t>T</w:t>
+      </w:r>
+      <w:r>
+        <w:t>he 3L-VSI topologies has the disadvantage of ad</w:t>
+      </w:r>
+      <w:r>
+        <w:t>ditional clamping diode losses.</w:t>
+      </w:r>
     </w:p>
     <w:p>
       <w:pPr>
@@ -8222,53 +8051,25 @@
     <w:p>
       <w:pPr>
         <w:pStyle w:val="text"/>
-      </w:pPr>
-      <w:r>
-        <w:t>Conclusions will be here</w:t>
-      </w:r>
-    </w:p>
-    <w:p>
-      <w:pPr>
-        <w:pStyle w:val="text"/>
-      </w:pPr>
+        <w:ind w:firstLine="0"/>
+      </w:pPr>
+      <w:r>
+        <w:t>In this paper, evaluation and comparison of five different motor drive topologies suited for IMMDs is presented. The utilization of GaN devices in IMMDs shows promising performance over a conventional motor drive in all aspects. The improvement in motor drive efficiency, which is critical in integrated motor drives to reduce the heat sink size, by using parallel connected m</w:t>
+      </w:r>
+      <w:bookmarkStart w:id="5" w:name="_GoBack"/>
+      <w:bookmarkEnd w:id="5"/>
+      <w:r>
+        <w:t xml:space="preserve">odules is shown. Furthermore, size reduction in DC link capacitors is achieved by using gate signal interleaving in modular structure. </w:t>
+      </w:r>
+      <w:r>
+        <w:t>It is shown that, 98% efficiency can be obtained with very small DC bus capacitance for a newly developed topology where 2-level modules are connected both in series and parallel.</w:t>
+      </w:r>
     </w:p>
     <w:p>
       <w:pPr>
         <w:pStyle w:val="sectionheadnonums"/>
       </w:pPr>
-    </w:p>
-    <w:p>
-      <w:pPr>
-        <w:pStyle w:val="sectionheadnonums"/>
-      </w:pPr>
-    </w:p>
-    <w:p>
-      <w:pPr>
-        <w:pStyle w:val="sectionheadnonums"/>
-      </w:pPr>
-    </w:p>
-    <w:p>
-      <w:pPr>
-        <w:pStyle w:val="sectionheadnonums"/>
-      </w:pPr>
-      <w:r>
-        <w:t>Acknowledgment</w:t>
-      </w:r>
-    </w:p>
-    <w:p>
-      <w:pPr>
-        <w:jc w:val="both"/>
-      </w:pPr>
-      <w:r>
-        <w:t>This work was supported by the Scientific and Technological Research Council of Turkey (TÜBİTAK), Grant No: 117E252 and Middle East Technical University Research Funds, Grant No: BAP-03-01-2017-004.</w:t>
-      </w:r>
-    </w:p>
-    <w:p>
-      <w:pPr>
-        <w:pStyle w:val="sectionheadnonums"/>
-      </w:pPr>
-      <w:r>
-        <w:lastRenderedPageBreak/>
+      <w:r>
         <w:t>References</w:t>
       </w:r>
     </w:p>
@@ -10527,7 +10328,7 @@
 </file>
 
 <file path=customXml/itemProps1.xml><?xml version="1.0" encoding="utf-8"?>
-<ds:datastoreItem xmlns:ds="http://schemas.openxmlformats.org/officeDocument/2006/customXml" ds:itemID="{3AAAA964-DABE-4AFC-A81E-B9C4D227E268}">
+<ds:datastoreItem xmlns:ds="http://schemas.openxmlformats.org/officeDocument/2006/customXml" ds:itemID="{6F414D06-E0CA-4C50-B401-2BBADC5AD9A0}">
   <ds:schemaRefs>
     <ds:schemaRef ds:uri="http://schemas.openxmlformats.org/officeDocument/2006/bibliography"/>
   </ds:schemaRefs>

</xml_diff>

<commit_message>
pemc modified and submission updated.
</commit_message>
<xml_diff>
--- a/Paper/PEMC 2018/Submission/pemc2018papersubmittion.docx
+++ b/Paper/PEMC 2018/Submission/pemc2018papersubmittion.docx
@@ -14,7 +14,13 @@
         <w:rPr>
           <w:sz w:val="48"/>
         </w:rPr>
-        <w:t>Evaluation of Inverter Topologies Suited for Integrated Modular Motor Drive Applications</w:t>
+        <w:t>Comparison</w:t>
+      </w:r>
+      <w:r>
+        <w:rPr>
+          <w:sz w:val="48"/>
+        </w:rPr>
+        <w:t xml:space="preserve"> of Inverter Topologies Suited for Integrated Modular Motor Drive Applications</w:t>
       </w:r>
     </w:p>
     <w:p>
@@ -88,7 +94,19 @@
         <w:t>Abstract-</w:t>
       </w:r>
       <w:r>
-        <w:t xml:space="preserve">In this paper, evaluation of inverter topologies for integrated modular motor drive (IMMD) applications is presented. Two-level voltage source inverter (2L-VSI), three-level voltage source inverter (3L-VSI) and series/parallel combinations of these topologies </w:t>
+        <w:t xml:space="preserve">In this paper, </w:t>
+      </w:r>
+      <w:r>
+        <w:t>various</w:t>
+      </w:r>
+      <w:r>
+        <w:t xml:space="preserve"> inverter topologies</w:t>
+      </w:r>
+      <w:r>
+        <w:t xml:space="preserve"> are compared</w:t>
+      </w:r>
+      <w:r>
+        <w:t xml:space="preserve"> for integrated modular motor drive (IMMD) applications. Two-level voltage source inverter (2L-VSI), three-level voltage source inverter (3L-VSI) and series/parallel combinations of these topologies </w:t>
       </w:r>
       <w:r>
         <w:t>with system level</w:t>
@@ -142,13 +160,31 @@
         <w:t xml:space="preserve">ior efficiency performance over conventional motor drives, thanks to the utilization of GaNs. </w:t>
       </w:r>
       <w:r>
-        <w:t>It has been shown that 98</w:t>
-      </w:r>
-      <w:r>
-        <w:t>.5</w:t>
-      </w:r>
-      <w:r>
-        <w:t>% motor drive efficiency can be achieved using series and parallel connected modules for an 8kW output power.</w:t>
+        <w:t>It has been shown that</w:t>
+      </w:r>
+      <w:r>
+        <w:t xml:space="preserve"> over</w:t>
+      </w:r>
+      <w:r>
+        <w:t xml:space="preserve"> 98% motor drive efficiency can be achieved</w:t>
+      </w:r>
+      <w:r>
+        <w:t xml:space="preserve"> for an IMMD with 8 kW output power</w:t>
+      </w:r>
+      <w:r>
+        <w:t xml:space="preserve"> </w:t>
+      </w:r>
+      <w:r>
+        <w:t>by using a newly proposed topology where 2L-VSI converters are connected both in</w:t>
+      </w:r>
+      <w:r>
+        <w:t xml:space="preserve"> series and parallel </w:t>
+      </w:r>
+      <w:r>
+        <w:t>on the DC link</w:t>
+      </w:r>
+      <w:r>
+        <w:t>.</w:t>
       </w:r>
       <w:r>
         <w:t xml:space="preserve"> </w:t>
@@ -179,7 +215,31 @@
       <w:bookmarkStart w:id="3" w:name="text"/>
       <w:bookmarkEnd w:id="3"/>
       <w:r>
-        <w:t xml:space="preserve">The percentage of electric motor drives in global electricity consumption is over 45% which makes energy conversion efficiency </w:t>
+        <w:t>E</w:t>
+      </w:r>
+      <w:r>
+        <w:t>lectric motor drives</w:t>
+      </w:r>
+      <w:r>
+        <w:t xml:space="preserve"> use</w:t>
+      </w:r>
+      <w:r>
+        <w:t xml:space="preserve"> over 45% </w:t>
+      </w:r>
+      <w:r>
+        <w:t>of the overall</w:t>
+      </w:r>
+      <w:r>
+        <w:t xml:space="preserve"> electricity consumption</w:t>
+      </w:r>
+      <w:r>
+        <w:t>,</w:t>
+      </w:r>
+      <w:r>
+        <w:t xml:space="preserve"> </w:t>
+      </w:r>
+      <w:r>
+        <w:t xml:space="preserve">which makes energy conversion efficiency </w:t>
       </w:r>
       <w:r>
         <w:t>quite important</w:t>
@@ -366,11 +426,11 @@
         <w:t>In IMMD applications, w</w:t>
       </w:r>
       <w:r>
-        <w:t xml:space="preserve">ith the introduction of modularity, the variety of available topologies suitable for motor drive increases significantly in IMMD applications. Three-phase voltage source inverter (VSI) topologies for different applications such as motor drive or grid-connected renewable energy converters have been proposed, evaluated, tested and </w:t>
+        <w:t xml:space="preserve">ith the introduction of modularity, the variety of available topologies suitable for motor drive increases significantly in IMMD applications. Three-phase voltage source inverter (VSI) topologies for different applications such as motor drive or grid-connected renewable </w:t>
       </w:r>
       <w:r>
         <w:lastRenderedPageBreak/>
-        <w:t xml:space="preserve">reported thoroughly for many years. Most of these </w:t>
+        <w:t xml:space="preserve">energy converters have been proposed, evaluated, tested and reported thoroughly for many years. Most of these </w:t>
       </w:r>
       <w:r>
         <w:t>studies</w:t>
@@ -704,11 +764,11 @@
         <w:t xml:space="preserve"> </w:t>
       </w:r>
       <w:r>
-        <w:t xml:space="preserve">for IMMDs, and compared with their proposed topology having series connected 2L-VSI inverters in terms of number of components, flexibility in </w:t>
+        <w:t xml:space="preserve">for IMMDs, and compared with their proposed topology having series connected 2L-VSI </w:t>
       </w:r>
       <w:r>
         <w:lastRenderedPageBreak/>
-        <w:t>voltage levels, modularity and fault tolerance</w:t>
+        <w:t>inverters in terms of number of components, flexibility in voltage levels, modularity and fault tolerance</w:t>
       </w:r>
       <w:r>
         <w:t xml:space="preserve"> </w:t>
@@ -848,7 +908,22 @@
         <w:pStyle w:val="text"/>
       </w:pPr>
       <w:r>
-        <w:t>There are several ways of integration proposed in the literature</w:t>
+        <w:t>S</w:t>
+      </w:r>
+      <w:r>
+        <w:t xml:space="preserve">everal </w:t>
+      </w:r>
+      <w:r>
+        <w:t xml:space="preserve">different </w:t>
+      </w:r>
+      <w:r>
+        <w:t>ways of integration</w:t>
+      </w:r>
+      <w:r>
+        <w:t xml:space="preserve"> methods are</w:t>
+      </w:r>
+      <w:r>
+        <w:t xml:space="preserve"> proposed in the literature</w:t>
       </w:r>
       <w:r>
         <w:t xml:space="preserve"> as listed in</w:t>
@@ -872,7 +947,13 @@
         <w:fldChar w:fldCharType="end"/>
       </w:r>
       <w:r>
-        <w:t xml:space="preserve">. The IMMD structure considered in this paper is called stator iron mount integration where each stator pole piece has its own drive module consisting of power electronics, </w:t>
+        <w:t xml:space="preserve">. IMMD structure considered in this paper is called stator iron mount integration where each stator pole piece has its own drive module </w:t>
+      </w:r>
+      <w:r>
+        <w:t>that consists</w:t>
+      </w:r>
+      <w:r>
+        <w:t xml:space="preserve"> of power electronics, </w:t>
       </w:r>
       <w:r>
         <w:t xml:space="preserve">and </w:t>
@@ -905,10 +986,31 @@
         <w:t>.</w:t>
       </w:r>
       <w:r>
-        <w:t xml:space="preserve"> In this study, and IMMD having a nominal output power of 8</w:t>
-      </w:r>
-      <w:r>
-        <w:t xml:space="preserve"> kW is considered. The block diagram can be seen in Fig. 2. </w:t>
+        <w:t xml:space="preserve"> In this study, an</w:t>
+      </w:r>
+      <w:r>
+        <w:t xml:space="preserve"> IMMD having a nominal output power of 8</w:t>
+      </w:r>
+      <w:r>
+        <w:t xml:space="preserve"> kW is considered</w:t>
+      </w:r>
+      <w:r>
+        <w:t>,</w:t>
+      </w:r>
+      <w:r>
+        <w:t xml:space="preserve"> </w:t>
+      </w:r>
+      <w:r>
+        <w:t>t</w:t>
+      </w:r>
+      <w:r>
+        <w:t>he block diagram</w:t>
+      </w:r>
+      <w:r>
+        <w:t xml:space="preserve"> of which</w:t>
+      </w:r>
+      <w:r>
+        <w:t xml:space="preserve"> can be seen in Fig. 2. </w:t>
       </w:r>
       <w:r>
         <w:t xml:space="preserve">Depending on the number </w:t>
@@ -1428,9 +1530,6 @@
         <w:tc>
           <w:tcPr>
             <w:tcW w:w="3510" w:type="dxa"/>
-            <w:tcBorders>
-              <w:bottom w:val="single" w:sz="4" w:space="0" w:color="auto"/>
-            </w:tcBorders>
           </w:tcPr>
           <w:p>
             <w:pPr>
@@ -1473,9 +1572,6 @@
         <w:tc>
           <w:tcPr>
             <w:tcW w:w="1405" w:type="dxa"/>
-            <w:tcBorders>
-              <w:bottom w:val="single" w:sz="4" w:space="0" w:color="auto"/>
-            </w:tcBorders>
           </w:tcPr>
           <w:p>
             <w:pPr>
@@ -1523,7 +1619,13 @@
         <w:pStyle w:val="text"/>
       </w:pPr>
       <w:r>
-        <w:t>Five different IMMD topologies are considered and evaluated which are shown in Fig.</w:t>
+        <w:t xml:space="preserve">Five different IMMD topologies are </w:t>
+      </w:r>
+      <w:r>
+        <w:t>compared</w:t>
+      </w:r>
+      <w:r>
+        <w:t xml:space="preserve"> and evaluated which are shown in Fig.</w:t>
       </w:r>
       <w:r>
         <w:t xml:space="preserve"> 3</w:t>
@@ -1553,7 +1655,19 @@
         <w:t>. 2L-2S2P-VSI and 3L-2P-VSI are topologies derived from the series connected one.</w:t>
       </w:r>
       <w:r>
-        <w:t xml:space="preserve"> These are newly developed topologies where both series and parallel connection are applied simultaneously.</w:t>
+        <w:t xml:space="preserve"> These are </w:t>
+      </w:r>
+      <w:r>
+        <w:t>novel</w:t>
+      </w:r>
+      <w:r>
+        <w:t xml:space="preserve"> topologies</w:t>
+      </w:r>
+      <w:r>
+        <w:t xml:space="preserve"> presented in this study</w:t>
+      </w:r>
+      <w:r>
+        <w:t xml:space="preserve"> where both series and parallel connection are applied simultaneously.</w:t>
       </w:r>
       <w:r>
         <w:t xml:space="preserve"> The 3-level topologies are in diode clamped (neutral point clamped) multilevel configuration. </w:t>
@@ -1564,7 +1678,16 @@
         <w:pStyle w:val="text"/>
       </w:pPr>
       <w:r>
-        <w:t xml:space="preserve">The modulation technique is Sinusoidal Pulse Width Modulation (SPWM) for all topologies. Additionally, interleaving is applied for the topologies where parallel connected modules share the same module capacitor. In fact, the same technique can be applied to series connected modules; however, while decreasing the ripple voltage on the overall DC input, it does not affect the percent ripple on the individual module DC buses. The aim of restricting the percent ripple on the DC link is to make sure that the AC side voltage waveform quality is not affected by the DC link ripples, therefore it is meaningless to decrease the overall DC link voltage ripple. </w:t>
+        <w:t xml:space="preserve">Sinusoidal Pulse Width Modulation (SPWM) </w:t>
+      </w:r>
+      <w:r>
+        <w:t xml:space="preserve">technique is applied </w:t>
+      </w:r>
+      <w:r>
+        <w:t xml:space="preserve">for all topologies. Additionally, interleaving is applied for the topologies where parallel connected modules share the same module capacitor. In fact, the same technique can be applied to series connected modules; however, while decreasing the ripple voltage on the overall DC input, it does not affect the percent ripple on the individual module DC buses. The aim of restricting the percent ripple on the DC link is to make sure that the AC side voltage waveform quality is not affected by the DC link ripples, therefore it is meaningless to decrease the overall DC link voltage ripple. </w:t>
+      </w:r>
+      <w:r>
+        <w:t>Consequently, interleaving has no net effect on voltage ripple for series connection.</w:t>
       </w:r>
     </w:p>
     <w:p>
@@ -1709,11 +1832,11 @@
             <v:path o:extrusionok="f" gradientshapeok="t" o:connecttype="rect"/>
             <o:lock v:ext="edit" aspectratio="t"/>
           </v:shapetype>
-          <v:shape id="_x0000_s1032" type="#_x0000_t75" style="position:absolute;left:0;text-align:left;margin-left:10.8pt;margin-top:1.55pt;width:223.6pt;height:81.4pt;z-index:251660800;mso-position-horizontal-relative:text;mso-position-vertical-relative:text" wrapcoords="5689 1317 5014 2898 4725 4215 4725 9746 2796 12380 2314 13434 193 15015 193 18176 2314 18176 1929 20020 2604 21337 12632 21337 17068 21337 18611 21337 20250 19756 20154 18176 20636 18176 21504 15278 21407 10273 20732 9746 20829 7639 19671 6322 17068 5532 17164 4215 11186 1844 6943 1317 5689 1317">
+          <v:shape id="_x0000_s1032" type="#_x0000_t75" style="position:absolute;left:0;text-align:left;margin-left:10.8pt;margin-top:6.4pt;width:210.3pt;height:76.55pt;z-index:251660800;mso-position-horizontal-relative:text;mso-position-vertical-relative:text" wrapcoords="5689 1317 5014 2898 4725 4215 4725 9746 2796 12380 2314 13434 193 15015 193 18176 2314 18176 1929 20020 2604 21337 12632 21337 17068 21337 18611 21337 20250 19756 20154 18176 20636 18176 21504 15278 21407 10273 20732 9746 20829 7639 19671 6322 17068 5532 17164 4215 11186 1844 6943 1317 5689 1317">
             <v:imagedata r:id="rId9" o:title=""/>
             <w10:wrap type="tight"/>
           </v:shape>
-          <o:OLEObject Type="Embed" ProgID="Visio.Drawing.15" ShapeID="_x0000_s1032" DrawAspect="Content" ObjectID="_1582141427" r:id="rId10"/>
+          <o:OLEObject Type="Embed" ProgID="Visio.Drawing.15" ShapeID="_x0000_s1032" DrawAspect="Content" ObjectID="_1583215184" r:id="rId10"/>
         </w:object>
       </w:r>
     </w:p>
@@ -1735,6 +1858,16 @@
     <w:p>
       <w:pPr>
         <w:pStyle w:val="text"/>
+      </w:pPr>
+    </w:p>
+    <w:p>
+      <w:pPr>
+        <w:pStyle w:val="text"/>
+        <w:ind w:firstLine="0"/>
+        <w:rPr>
+          <w:sz w:val="16"/>
+          <w:szCs w:val="16"/>
+        </w:rPr>
       </w:pPr>
     </w:p>
     <w:p>
@@ -2991,10 +3124,10 @@
       </w:pPr>
       <w:r>
         <w:object w:dxaOrig="11551" w:dyaOrig="14401">
-          <v:shape id="_x0000_i1026" type="#_x0000_t75" style="width:248.25pt;height:309.5pt" o:ole="">
+          <v:shape id="_x0000_i1026" type="#_x0000_t75" style="width:248.25pt;height:309.75pt" o:ole="">
             <v:imagedata r:id="rId11" o:title=""/>
           </v:shape>
-          <o:OLEObject Type="Embed" ProgID="Visio.Drawing.15" ShapeID="_x0000_i1026" DrawAspect="Content" ObjectID="_1582141424" r:id="rId12"/>
+          <o:OLEObject Type="Embed" ProgID="Visio.Drawing.15" ShapeID="_x0000_i1026" DrawAspect="Content" ObjectID="_1583215181" r:id="rId12"/>
         </w:object>
       </w:r>
     </w:p>
@@ -3261,10 +3394,10 @@
       </w:pPr>
       <w:r>
         <w:object w:dxaOrig="5115" w:dyaOrig="1485">
-          <v:shape id="_x0000_i1027" type="#_x0000_t75" style="width:248.25pt;height:72.45pt" o:ole="">
+          <v:shape id="_x0000_i1027" type="#_x0000_t75" style="width:248.25pt;height:72.4pt" o:ole="">
             <v:imagedata r:id="rId13" o:title=""/>
           </v:shape>
-          <o:OLEObject Type="Embed" ProgID="Visio.Drawing.15" ShapeID="_x0000_i1027" DrawAspect="Content" ObjectID="_1582141425" r:id="rId14"/>
+          <o:OLEObject Type="Embed" ProgID="Visio.Drawing.15" ShapeID="_x0000_i1027" DrawAspect="Content" ObjectID="_1583215182" r:id="rId14"/>
         </w:object>
       </w:r>
     </w:p>
@@ -4196,7 +4329,13 @@
         <w:pStyle w:val="text"/>
       </w:pPr>
       <w:r>
-        <w:t xml:space="preserve">Two types of capacitors are utilized in </w:t>
+        <w:t xml:space="preserve">Two </w:t>
+      </w:r>
+      <w:r>
+        <w:t xml:space="preserve">different </w:t>
+      </w:r>
+      <w:r>
+        <w:t xml:space="preserve">types of capacitors are utilized in </w:t>
       </w:r>
       <w:r>
         <w:t xml:space="preserve">the </w:t>
@@ -4232,7 +4371,7 @@
         <w:t>.</w:t>
       </w:r>
       <w:r>
-        <w:t xml:space="preserve"> Electrolytic capacitors have higher capacitance per volume; however, their lifetime is limited and very dependent to </w:t>
+        <w:t xml:space="preserve"> Electrolytic capacitors have higher capacitance per volume; however, their lifetime is limited and dependent to </w:t>
       </w:r>
       <w:r>
         <w:t>operating</w:t>
@@ -4268,30 +4407,46 @@
         <w:t>their</w:t>
       </w:r>
       <w:r>
-        <w:t xml:space="preserve"> capacitance per volume rating is low which makes minimization of capacitance requirement </w:t>
+        <w:t xml:space="preserve"> capacitance per volume rating is low which makes capacitance</w:t>
+      </w:r>
+      <w:r>
+        <w:t xml:space="preserve"> reduction</w:t>
+      </w:r>
+      <w:r>
+        <w:t xml:space="preserve"> </w:t>
       </w:r>
       <w:r>
         <w:t xml:space="preserve">more </w:t>
       </w:r>
       <w:r>
-        <w:t xml:space="preserve">critical in </w:t>
-      </w:r>
-      <w:r>
-        <w:t>IMMD applications</w:t>
+        <w:t xml:space="preserve">critical </w:t>
+      </w:r>
+      <w:r>
+        <w:t>for an</w:t>
+      </w:r>
+      <w:r>
+        <w:t xml:space="preserve"> </w:t>
+      </w:r>
+      <w:r>
+        <w:t>IMMD application</w:t>
       </w:r>
       <w:r>
         <w:t>.</w:t>
       </w:r>
-    </w:p>
-    <w:p>
-      <w:pPr>
-        <w:pStyle w:val="text"/>
-      </w:pPr>
-      <w:r>
-        <w:t xml:space="preserve">That being said, the evaluation content on the DC side will include the spectral analysis of DC link voltage and currents, </w:t>
-      </w:r>
-      <w:r>
-        <w:t>RMS current requirement and capacitance requirement in terms of switching frequency.</w:t>
+      <w:r>
+        <w:t xml:space="preserve"> </w:t>
+      </w:r>
+      <w:r>
+        <w:t xml:space="preserve">That being said, the spectral analysis of DC link voltage and currents, </w:t>
+      </w:r>
+      <w:r>
+        <w:t>RMS current requirement and capacitance requirement in terms of switching frequency</w:t>
+      </w:r>
+      <w:r>
+        <w:t xml:space="preserve"> will be included in this comparison</w:t>
+      </w:r>
+      <w:r>
+        <w:t>.</w:t>
       </w:r>
     </w:p>
     <w:p>
@@ -4326,13 +4481,10 @@
         <w:t>Efficiency</w:t>
       </w:r>
       <w:r>
-        <w:t xml:space="preserve"> is one of the most critical parameters in motor drive applications, especially for heavy duty industrial loads. In addition to this, cooling method and size of the heat sink directly depend on the motor drive efficiency. Remembering the fact that heat sink one of the largest components in the </w:t>
+        <w:t xml:space="preserve"> is one of the most critical parameters in motor drive applications, especially for heavy duty industrial loads. In addition to this, cooling method and size of the heat sink directly depend on the motor drive efficiency. Remembering the fact that heat sink one of the largest components in the motor drive, minimization of this component is particularly </w:t>
       </w:r>
       <w:r>
         <w:lastRenderedPageBreak/>
-        <w:t xml:space="preserve">motor drive, minimization of this component is particularly </w:t>
-      </w:r>
-      <w:r>
         <w:t>important</w:t>
       </w:r>
       <w:r>
@@ -4457,10 +4609,10 @@
       </w:pPr>
       <w:r>
         <w:object w:dxaOrig="12691" w:dyaOrig="5401">
-          <v:shape id="_x0000_i1028" type="#_x0000_t75" style="width:248.75pt;height:105.65pt" o:ole="">
+          <v:shape id="_x0000_i1028" type="#_x0000_t75" style="width:248.65pt;height:105.75pt" o:ole="">
             <v:imagedata r:id="rId15" o:title=""/>
           </v:shape>
-          <o:OLEObject Type="Embed" ProgID="Visio.Drawing.15" ShapeID="_x0000_i1028" DrawAspect="Content" ObjectID="_1582141426" r:id="rId16"/>
+          <o:OLEObject Type="Embed" ProgID="Visio.Drawing.15" ShapeID="_x0000_i1028" DrawAspect="Content" ObjectID="_1583215183" r:id="rId16"/>
         </w:object>
       </w:r>
     </w:p>
@@ -5408,11 +5560,11 @@
         <w:t>is obtained</w:t>
       </w:r>
       <w:r>
-        <w:t xml:space="preserve">. However, </w:t>
+        <w:t xml:space="preserve">. However, assuming the DC link input is unchanged, the motor may still </w:t>
       </w:r>
       <w:r>
         <w:lastRenderedPageBreak/>
-        <w:t xml:space="preserve">assuming the DC link input is unchanged, the motor may still be able to operate with reduced power rating </w:t>
+        <w:t xml:space="preserve">be able to operate with reduced power rating </w:t>
       </w:r>
       <w:r>
         <w:t>even if</w:t>
@@ -5533,7 +5685,7 @@
         <w:t xml:space="preserve">Moreover, the voltage and current spectra of each topology are shown in Fig. 7. Voltage THD is not affected by the switching frequency, therefore it is presented as a table for different topologies in Table 3. </w:t>
       </w:r>
       <w:r>
-        <w:t xml:space="preserve">finally, the variation of current THD with switching frequency can be seen in Fig. 8. </w:t>
+        <w:t>Moreover, current THD values obtained for single switching frequency (10 kHz for 2L-VSI, 50kHz for other topologies) are shown in Table 3 as well.</w:t>
       </w:r>
     </w:p>
     <w:p>
@@ -5885,6 +6037,7 @@
       <w:pPr>
         <w:pStyle w:val="text"/>
         <w:spacing w:line="240" w:lineRule="auto"/>
+        <w:jc w:val="center"/>
       </w:pPr>
       <w:r>
         <w:rPr>
@@ -5892,8 +6045,8 @@
         </w:rPr>
         <w:drawing>
           <wp:inline distT="0" distB="0" distL="0" distR="0">
-            <wp:extent cx="3033182" cy="1467273"/>
-            <wp:effectExtent l="0" t="0" r="0" b="0"/>
+            <wp:extent cx="2888056" cy="1293399"/>
+            <wp:effectExtent l="0" t="0" r="7620" b="2540"/>
             <wp:docPr id="27" name="Picture 27"/>
             <wp:cNvGraphicFramePr>
               <a:graphicFrameLocks xmlns:a="http://schemas.openxmlformats.org/drawingml/2006/main" noChangeAspect="1"/>
@@ -5915,13 +6068,13 @@
                         </a:ext>
                       </a:extLst>
                     </a:blip>
-                    <a:srcRect l="5186" t="5515"/>
+                    <a:srcRect l="5186" t="8430" b="4095"/>
                     <a:stretch/>
                   </pic:blipFill>
                   <pic:spPr bwMode="auto">
                     <a:xfrm>
                       <a:off x="0" y="0"/>
-                      <a:ext cx="3043556" cy="1472291"/>
+                      <a:ext cx="2903170" cy="1300168"/>
                     </a:xfrm>
                     <a:prstGeom prst="rect">
                       <a:avLst/>
@@ -6115,87 +6268,6 @@
     </w:p>
     <w:p>
       <w:pPr>
-        <w:pStyle w:val="text"/>
-        <w:spacing w:line="240" w:lineRule="auto"/>
-        <w:ind w:firstLine="0"/>
-        <w:jc w:val="center"/>
-      </w:pPr>
-      <w:r>
-        <w:rPr>
-          <w:noProof/>
-        </w:rPr>
-        <w:drawing>
-          <wp:inline distT="0" distB="0" distL="0" distR="0">
-            <wp:extent cx="2621632" cy="1512936"/>
-            <wp:effectExtent l="0" t="0" r="7620" b="0"/>
-            <wp:docPr id="16" name="Picture 16"/>
-            <wp:cNvGraphicFramePr>
-              <a:graphicFrameLocks xmlns:a="http://schemas.openxmlformats.org/drawingml/2006/main" noChangeAspect="1"/>
-            </wp:cNvGraphicFramePr>
-            <a:graphic xmlns:a="http://schemas.openxmlformats.org/drawingml/2006/main">
-              <a:graphicData uri="http://schemas.openxmlformats.org/drawingml/2006/picture">
-                <pic:pic xmlns:pic="http://schemas.openxmlformats.org/drawingml/2006/picture">
-                  <pic:nvPicPr>
-                    <pic:cNvPr id="0" name="Picture 24"/>
-                    <pic:cNvPicPr>
-                      <a:picLocks noChangeAspect="1" noChangeArrowheads="1"/>
-                    </pic:cNvPicPr>
-                  </pic:nvPicPr>
-                  <pic:blipFill rotWithShape="1">
-                    <a:blip r:embed="rId23" cstate="print">
-                      <a:extLst>
-                        <a:ext uri="{28A0092B-C50C-407E-A947-70E740481C1C}">
-                          <a14:useLocalDpi xmlns:a14="http://schemas.microsoft.com/office/drawing/2010/main" val="0"/>
-                        </a:ext>
-                      </a:extLst>
-                    </a:blip>
-                    <a:srcRect l="6859" t="3295" r="8053"/>
-                    <a:stretch/>
-                  </pic:blipFill>
-                  <pic:spPr bwMode="auto">
-                    <a:xfrm>
-                      <a:off x="0" y="0"/>
-                      <a:ext cx="2637628" cy="1522167"/>
-                    </a:xfrm>
-                    <a:prstGeom prst="rect">
-                      <a:avLst/>
-                    </a:prstGeom>
-                    <a:noFill/>
-                    <a:ln>
-                      <a:noFill/>
-                    </a:ln>
-                    <a:extLst>
-                      <a:ext uri="{53640926-AAD7-44D8-BBD7-CCE9431645EC}">
-                        <a14:shadowObscured xmlns:a14="http://schemas.microsoft.com/office/drawing/2010/main"/>
-                      </a:ext>
-                    </a:extLst>
-                  </pic:spPr>
-                </pic:pic>
-              </a:graphicData>
-            </a:graphic>
-          </wp:inline>
-        </w:drawing>
-      </w:r>
-    </w:p>
-    <w:p>
-      <w:pPr>
-        <w:pStyle w:val="text"/>
-        <w:ind w:firstLine="0"/>
-        <w:rPr>
-          <w:sz w:val="16"/>
-          <w:szCs w:val="16"/>
-        </w:rPr>
-      </w:pPr>
-      <w:r>
-        <w:rPr>
-          <w:sz w:val="16"/>
-          <w:szCs w:val="16"/>
-        </w:rPr>
-        <w:t>Fig. 8. AC side current THD variation with switching frequency</w:t>
-      </w:r>
-    </w:p>
-    <w:p>
-      <w:pPr>
         <w:spacing w:before="120" w:line="216" w:lineRule="auto"/>
         <w:jc w:val="center"/>
         <w:rPr>
@@ -6250,13 +6322,14 @@
     </w:p>
     <w:tbl>
       <w:tblPr>
-        <w:tblW w:w="3357" w:type="dxa"/>
+        <w:tblW w:w="4446" w:type="dxa"/>
         <w:jc w:val="center"/>
         <w:tblLayout w:type="fixed"/>
         <w:tblLook w:val="04A0" w:firstRow="1" w:lastRow="0" w:firstColumn="1" w:lastColumn="0" w:noHBand="0" w:noVBand="1"/>
       </w:tblPr>
       <w:tblGrid>
         <w:gridCol w:w="1179"/>
+        <w:gridCol w:w="1089"/>
         <w:gridCol w:w="1089"/>
         <w:gridCol w:w="1089"/>
       </w:tblGrid>
@@ -6335,6 +6408,56 @@
                 <w:lang w:val="en-US"/>
               </w:rPr>
               <w:t>v</w:t>
+            </w:r>
+            <w:r>
+              <w:rPr>
+                <w:b/>
+                <w:sz w:val="16"/>
+                <w:szCs w:val="16"/>
+                <w:lang w:val="en-US"/>
+              </w:rPr>
+              <w:t xml:space="preserve"> (%)</w:t>
+            </w:r>
+          </w:p>
+        </w:tc>
+        <w:tc>
+          <w:tcPr>
+            <w:tcW w:w="1089" w:type="dxa"/>
+            <w:tcBorders>
+              <w:top w:val="single" w:sz="4" w:space="0" w:color="auto"/>
+              <w:bottom w:val="single" w:sz="4" w:space="0" w:color="auto"/>
+            </w:tcBorders>
+          </w:tcPr>
+          <w:p>
+            <w:pPr>
+              <w:pStyle w:val="BodyTextKeep"/>
+              <w:ind w:right="0"/>
+              <w:jc w:val="center"/>
+              <w:rPr>
+                <w:b/>
+                <w:sz w:val="16"/>
+                <w:szCs w:val="16"/>
+                <w:lang w:val="en-US"/>
+              </w:rPr>
+            </w:pPr>
+            <w:r>
+              <w:rPr>
+                <w:b/>
+                <w:sz w:val="16"/>
+                <w:szCs w:val="16"/>
+                <w:lang w:val="en-US"/>
+              </w:rPr>
+              <w:t>THD</w:t>
+            </w:r>
+            <w:r>
+              <w:rPr>
+                <w:b/>
+                <w:sz w:val="16"/>
+                <w:szCs w:val="16"/>
+                <w:vertAlign w:val="subscript"/>
+                <w:lang w:val="en-US"/>
+              </w:rPr>
+              <w:t>i</w:t>
             </w:r>
             <w:r>
               <w:rPr>
@@ -6484,6 +6607,34 @@
                 <w:szCs w:val="16"/>
                 <w:lang w:val="en-US"/>
               </w:rPr>
+              <w:t>0.96</w:t>
+            </w:r>
+          </w:p>
+        </w:tc>
+        <w:tc>
+          <w:tcPr>
+            <w:tcW w:w="1089" w:type="dxa"/>
+            <w:tcBorders>
+              <w:top w:val="single" w:sz="4" w:space="0" w:color="auto"/>
+            </w:tcBorders>
+          </w:tcPr>
+          <w:p>
+            <w:pPr>
+              <w:pStyle w:val="BodyTextKeep"/>
+              <w:ind w:right="0"/>
+              <w:jc w:val="center"/>
+              <w:rPr>
+                <w:sz w:val="16"/>
+                <w:szCs w:val="16"/>
+                <w:lang w:val="en-US"/>
+              </w:rPr>
+            </w:pPr>
+            <w:r>
+              <w:rPr>
+                <w:sz w:val="16"/>
+                <w:szCs w:val="16"/>
+                <w:lang w:val="en-US"/>
+              </w:rPr>
               <w:t>9.65</w:t>
             </w:r>
           </w:p>
@@ -6566,6 +6717,39 @@
                 <w:szCs w:val="16"/>
                 <w:lang w:val="en-US"/>
               </w:rPr>
+              <w:t>0.</w:t>
+            </w:r>
+            <w:r>
+              <w:rPr>
+                <w:sz w:val="16"/>
+                <w:szCs w:val="16"/>
+                <w:lang w:val="en-US"/>
+              </w:rPr>
+              <w:t>74</w:t>
+            </w:r>
+          </w:p>
+        </w:tc>
+        <w:tc>
+          <w:tcPr>
+            <w:tcW w:w="1089" w:type="dxa"/>
+          </w:tcPr>
+          <w:p>
+            <w:pPr>
+              <w:pStyle w:val="BodyTextKeep"/>
+              <w:ind w:right="0"/>
+              <w:jc w:val="center"/>
+              <w:rPr>
+                <w:sz w:val="16"/>
+                <w:szCs w:val="16"/>
+                <w:lang w:val="en-US"/>
+              </w:rPr>
+            </w:pPr>
+            <w:r>
+              <w:rPr>
+                <w:sz w:val="16"/>
+                <w:szCs w:val="16"/>
+                <w:lang w:val="en-US"/>
+              </w:rPr>
               <w:t>9.61</w:t>
             </w:r>
           </w:p>
@@ -6648,6 +6832,31 @@
                 <w:szCs w:val="16"/>
                 <w:lang w:val="en-US"/>
               </w:rPr>
+              <w:t>0.74</w:t>
+            </w:r>
+          </w:p>
+        </w:tc>
+        <w:tc>
+          <w:tcPr>
+            <w:tcW w:w="1089" w:type="dxa"/>
+          </w:tcPr>
+          <w:p>
+            <w:pPr>
+              <w:pStyle w:val="BodyTextKeep"/>
+              <w:ind w:right="0"/>
+              <w:jc w:val="center"/>
+              <w:rPr>
+                <w:sz w:val="16"/>
+                <w:szCs w:val="16"/>
+                <w:lang w:val="en-US"/>
+              </w:rPr>
+            </w:pPr>
+            <w:r>
+              <w:rPr>
+                <w:sz w:val="16"/>
+                <w:szCs w:val="16"/>
+                <w:lang w:val="en-US"/>
+              </w:rPr>
               <w:t>7.28</w:t>
             </w:r>
           </w:p>
@@ -6706,6 +6915,31 @@
                 <w:lang w:val="en-US"/>
               </w:rPr>
               <w:t>39.60</w:t>
+            </w:r>
+          </w:p>
+        </w:tc>
+        <w:tc>
+          <w:tcPr>
+            <w:tcW w:w="1089" w:type="dxa"/>
+          </w:tcPr>
+          <w:p>
+            <w:pPr>
+              <w:pStyle w:val="BodyTextKeep"/>
+              <w:ind w:right="0"/>
+              <w:jc w:val="center"/>
+              <w:rPr>
+                <w:sz w:val="16"/>
+                <w:szCs w:val="16"/>
+                <w:lang w:val="en-US"/>
+              </w:rPr>
+            </w:pPr>
+            <w:r>
+              <w:rPr>
+                <w:sz w:val="16"/>
+                <w:szCs w:val="16"/>
+                <w:lang w:val="en-US"/>
+              </w:rPr>
+              <w:t>0.43</w:t>
             </w:r>
           </w:p>
         </w:tc>
@@ -6821,12 +7055,54 @@
                 <w:szCs w:val="16"/>
                 <w:lang w:val="en-US"/>
               </w:rPr>
+              <w:t>0.43</w:t>
+            </w:r>
+          </w:p>
+        </w:tc>
+        <w:tc>
+          <w:tcPr>
+            <w:tcW w:w="1089" w:type="dxa"/>
+            <w:tcBorders>
+              <w:bottom w:val="single" w:sz="4" w:space="0" w:color="auto"/>
+            </w:tcBorders>
+          </w:tcPr>
+          <w:p>
+            <w:pPr>
+              <w:pStyle w:val="BodyTextKeep"/>
+              <w:ind w:right="0"/>
+              <w:jc w:val="center"/>
+              <w:rPr>
+                <w:sz w:val="16"/>
+                <w:szCs w:val="16"/>
+                <w:lang w:val="en-US"/>
+              </w:rPr>
+            </w:pPr>
+            <w:r>
+              <w:rPr>
+                <w:sz w:val="16"/>
+                <w:szCs w:val="16"/>
+                <w:lang w:val="en-US"/>
+              </w:rPr>
               <w:t>4.48</w:t>
             </w:r>
           </w:p>
         </w:tc>
       </w:tr>
     </w:tbl>
+    <w:p>
+      <w:pPr>
+        <w:pStyle w:val="Head2"/>
+        <w:numPr>
+          <w:ilvl w:val="0"/>
+          <w:numId w:val="0"/>
+        </w:numPr>
+        <w:spacing w:before="0" w:line="240" w:lineRule="exact"/>
+        <w:ind w:left="360"/>
+        <w:rPr>
+          <w:spacing w:val="0"/>
+        </w:rPr>
+      </w:pPr>
+    </w:p>
     <w:p>
       <w:pPr>
         <w:pStyle w:val="Head2"/>
@@ -6913,7 +7189,7 @@
                     </pic:cNvPicPr>
                   </pic:nvPicPr>
                   <pic:blipFill rotWithShape="1">
-                    <a:blip r:embed="rId24" cstate="print">
+                    <a:blip r:embed="rId23" cstate="print">
                       <a:extLst>
                         <a:ext uri="{28A0092B-C50C-407E-A947-70E740481C1C}">
                           <a14:useLocalDpi xmlns:a14="http://schemas.microsoft.com/office/drawing/2010/main" val="0"/>
@@ -6969,7 +7245,7 @@
                     </pic:cNvPicPr>
                   </pic:nvPicPr>
                   <pic:blipFill rotWithShape="1">
-                    <a:blip r:embed="rId25" cstate="print">
+                    <a:blip r:embed="rId24" cstate="print">
                       <a:extLst>
                         <a:ext uri="{28A0092B-C50C-407E-A947-70E740481C1C}">
                           <a14:useLocalDpi xmlns:a14="http://schemas.microsoft.com/office/drawing/2010/main" val="0"/>
@@ -7072,7 +7348,7 @@
                     </pic:cNvPicPr>
                   </pic:nvPicPr>
                   <pic:blipFill rotWithShape="1">
-                    <a:blip r:embed="rId26" cstate="print">
+                    <a:blip r:embed="rId25" cstate="print">
                       <a:extLst>
                         <a:ext uri="{28A0092B-C50C-407E-A947-70E740481C1C}">
                           <a14:useLocalDpi xmlns:a14="http://schemas.microsoft.com/office/drawing/2010/main" val="0"/>
@@ -7128,7 +7404,7 @@
                     </pic:cNvPicPr>
                   </pic:nvPicPr>
                   <pic:blipFill rotWithShape="1">
-                    <a:blip r:embed="rId27" cstate="print">
+                    <a:blip r:embed="rId26" cstate="print">
                       <a:extLst>
                         <a:ext uri="{28A0092B-C50C-407E-A947-70E740481C1C}">
                           <a14:useLocalDpi xmlns:a14="http://schemas.microsoft.com/office/drawing/2010/main" val="0"/>
@@ -7262,16 +7538,16 @@
         <w:pStyle w:val="text"/>
         <w:spacing w:line="240" w:lineRule="auto"/>
         <w:ind w:firstLine="0"/>
+        <w:jc w:val="center"/>
       </w:pPr>
       <w:r>
         <w:rPr>
           <w:noProof/>
         </w:rPr>
-        <w:lastRenderedPageBreak/>
         <w:drawing>
           <wp:inline distT="0" distB="0" distL="0" distR="0">
-            <wp:extent cx="3173669" cy="1453199"/>
-            <wp:effectExtent l="0" t="0" r="8255" b="0"/>
+            <wp:extent cx="2915216" cy="1334856"/>
+            <wp:effectExtent l="0" t="0" r="0" b="0"/>
             <wp:docPr id="26" name="Picture 26"/>
             <wp:cNvGraphicFramePr>
               <a:graphicFrameLocks xmlns:a="http://schemas.openxmlformats.org/drawingml/2006/main" noChangeAspect="1"/>
@@ -7286,7 +7562,7 @@
                     </pic:cNvPicPr>
                   </pic:nvPicPr>
                   <pic:blipFill rotWithShape="1">
-                    <a:blip r:embed="rId28" cstate="print">
+                    <a:blip r:embed="rId27" cstate="print">
                       <a:extLst>
                         <a:ext uri="{28A0092B-C50C-407E-A947-70E740481C1C}">
                           <a14:useLocalDpi xmlns:a14="http://schemas.microsoft.com/office/drawing/2010/main" val="0"/>
@@ -7299,7 +7575,7 @@
                   <pic:spPr bwMode="auto">
                     <a:xfrm>
                       <a:off x="0" y="0"/>
-                      <a:ext cx="3179045" cy="1455661"/>
+                      <a:ext cx="2926364" cy="1339961"/>
                     </a:xfrm>
                     <a:prstGeom prst="rect">
                       <a:avLst/>
@@ -7340,15 +7616,17 @@
         <w:pStyle w:val="text"/>
         <w:spacing w:line="240" w:lineRule="auto"/>
         <w:ind w:firstLine="0"/>
+        <w:jc w:val="center"/>
       </w:pPr>
       <w:r>
         <w:rPr>
           <w:noProof/>
         </w:rPr>
+        <w:lastRenderedPageBreak/>
         <w:drawing>
           <wp:inline distT="0" distB="0" distL="0" distR="0" wp14:anchorId="23143028" wp14:editId="588827B3">
-            <wp:extent cx="3160395" cy="1541482"/>
-            <wp:effectExtent l="0" t="0" r="1905" b="1905"/>
+            <wp:extent cx="2833735" cy="1382154"/>
+            <wp:effectExtent l="0" t="0" r="5080" b="8890"/>
             <wp:docPr id="20" name="Picture 20"/>
             <wp:cNvGraphicFramePr>
               <a:graphicFrameLocks xmlns:a="http://schemas.openxmlformats.org/drawingml/2006/main" noChangeAspect="1"/>
@@ -7363,7 +7641,7 @@
                     </pic:cNvPicPr>
                   </pic:nvPicPr>
                   <pic:blipFill rotWithShape="1">
-                    <a:blip r:embed="rId29" cstate="print">
+                    <a:blip r:embed="rId28" cstate="print">
                       <a:extLst>
                         <a:ext uri="{28A0092B-C50C-407E-A947-70E740481C1C}">
                           <a14:useLocalDpi xmlns:a14="http://schemas.microsoft.com/office/drawing/2010/main" val="0"/>
@@ -7376,7 +7654,7 @@
                   <pic:spPr bwMode="auto">
                     <a:xfrm>
                       <a:off x="0" y="0"/>
-                      <a:ext cx="3160395" cy="1541482"/>
+                      <a:ext cx="2838243" cy="1384353"/>
                     </a:xfrm>
                     <a:prstGeom prst="rect">
                       <a:avLst/>
@@ -7534,7 +7812,7 @@
                     </pic:cNvPicPr>
                   </pic:nvPicPr>
                   <pic:blipFill rotWithShape="1">
-                    <a:blip r:embed="rId30" cstate="print">
+                    <a:blip r:embed="rId29" cstate="print">
                       <a:extLst>
                         <a:ext uri="{28A0092B-C50C-407E-A947-70E740481C1C}">
                           <a14:useLocalDpi xmlns:a14="http://schemas.microsoft.com/office/drawing/2010/main" val="0"/>
@@ -7683,7 +7961,7 @@
                     </pic:cNvPicPr>
                   </pic:nvPicPr>
                   <pic:blipFill rotWithShape="1">
-                    <a:blip r:embed="rId31" cstate="print">
+                    <a:blip r:embed="rId30" cstate="print">
                       <a:extLst>
                         <a:ext uri="{28A0092B-C50C-407E-A947-70E740481C1C}">
                           <a14:useLocalDpi xmlns:a14="http://schemas.microsoft.com/office/drawing/2010/main" val="0"/>
@@ -7773,11 +8051,6 @@
     <w:p>
       <w:pPr>
         <w:pStyle w:val="text"/>
-      </w:pPr>
-    </w:p>
-    <w:p>
-      <w:pPr>
-        <w:pStyle w:val="text"/>
         <w:spacing w:line="240" w:lineRule="auto"/>
         <w:ind w:firstLine="0"/>
         <w:jc w:val="center"/>
@@ -7786,7 +8059,6 @@
         <w:rPr>
           <w:noProof/>
         </w:rPr>
-        <w:lastRenderedPageBreak/>
         <w:drawing>
           <wp:inline distT="0" distB="0" distL="0" distR="0" wp14:anchorId="48A348B9" wp14:editId="3B29B474">
             <wp:extent cx="3076641" cy="1555421"/>
@@ -7805,7 +8077,7 @@
                     </pic:cNvPicPr>
                   </pic:nvPicPr>
                   <pic:blipFill rotWithShape="1">
-                    <a:blip r:embed="rId32" cstate="print">
+                    <a:blip r:embed="rId31" cstate="print">
                       <a:extLst>
                         <a:ext uri="{28A0092B-C50C-407E-A947-70E740481C1C}">
                           <a14:useLocalDpi xmlns:a14="http://schemas.microsoft.com/office/drawing/2010/main" val="0"/>
@@ -7934,11 +8206,6 @@
     </w:p>
     <w:p>
       <w:pPr>
-        <w:pStyle w:val="text"/>
-      </w:pPr>
-    </w:p>
-    <w:p>
-      <w:pPr>
         <w:pStyle w:val="Head2"/>
         <w:numPr>
           <w:ilvl w:val="0"/>
@@ -7953,6 +8220,7 @@
         <w:rPr>
           <w:spacing w:val="0"/>
         </w:rPr>
+        <w:lastRenderedPageBreak/>
         <w:t>Discussions</w:t>
       </w:r>
     </w:p>
@@ -8010,26 +8278,36 @@
         <w:t xml:space="preserve">kHz. It has been shown that using parallel connection in any of the topologies result in better efficiencies as the switching frequency gets larger. The 3L-VSI topologies have lower efficiency than 2L-VSI topologies for IMMDs where GAN FETs are used. The conventional 2L-VSI with IGBT have a very good efficiency for very low switching frequency values; however, its efficiency drops drastically since the switching losses get much more dominant. Efficiency values as high as 98% can be achieved below 60 kHz for 2L-2S2P-VSI. </w:t>
       </w:r>
       <w:r>
-        <w:t xml:space="preserve">The advantages of decreasing the switching losses by using GaN transistors and eliminating all the diode losses introduced by either the transistor or the three level topology, combined with the loss decline brought by the parallel connection makes this </w:t>
+        <w:t>The advantages of decreasing the switching losses by using GaN transistors and eliminating all the diode losses introduced by either the transistor or the three level topology, combined with the loss decline brought by the parallel connection makes this topology ideal for high efficiency operation.</w:t>
+      </w:r>
+      <w:r>
+        <w:t xml:space="preserve"> </w:t>
+      </w:r>
+      <w:r>
+        <w:t xml:space="preserve"> Despite using a switching frequency 5 times the conventional case, the switching losses of the topologies with GAN FETs are lower. </w:t>
+      </w:r>
+      <w:r>
+        <w:t>T</w:t>
+      </w:r>
+      <w:r>
+        <w:t>he 3L-VSI topologies has the disadvantage of ad</w:t>
+      </w:r>
+      <w:r>
+        <w:t>ditional clamping diode losses.</w:t>
+      </w:r>
+    </w:p>
+    <w:p>
+      <w:pPr>
+        <w:suppressAutoHyphens w:val="0"/>
+        <w:ind w:firstLine="187"/>
+        <w:jc w:val="both"/>
+      </w:pPr>
+      <w:r>
+        <w:t>There are two aspects in terms of the fault tolerance of an IMMD system: fault tolerance of the motor; i.e., capability of the motor to operate under the fault of one of the motor windings, and fault tolerance of the drive; i.e., capability of the drive to supply the motor when one drive module is in fault. Motor fault tolerance directly depends on the number of independent motor modules making 2L-2S2P-VSI the most advantageous. Series connection of inverters does not directly imply drive fault tolerance, therefore 2L-2S2P-VSI and 3L-2P-</w:t>
       </w:r>
       <w:r>
         <w:lastRenderedPageBreak/>
-        <w:t>topology ideal for high efficiency operation.</w:t>
-      </w:r>
-      <w:r>
-        <w:t xml:space="preserve"> </w:t>
-      </w:r>
-      <w:r>
-        <w:t xml:space="preserve"> Despite using a switching frequency 5 times the conventional case, the switching losses of the topologies with GAN FETs are lower. </w:t>
-      </w:r>
-      <w:r>
-        <w:t>T</w:t>
-      </w:r>
-      <w:r>
-        <w:t>he 3L-VSI topologies has the disadvantage of ad</w:t>
-      </w:r>
-      <w:r>
-        <w:t>ditional clamping diode losses.</w:t>
+        <w:t>VSI have better drive fault tolerance. In overall, a fully fault tolerant IMMD system can be achieved by using both series and parallel connected 2L-VSI modules.</w:t>
       </w:r>
     </w:p>
     <w:p>
@@ -8054,15 +8332,45 @@
         <w:ind w:firstLine="0"/>
       </w:pPr>
       <w:r>
-        <w:t>In this paper, evaluation and comparison of five different motor drive topologies suited for IMMDs is presented. The utilization of GaN devices in IMMDs shows promising performance over a conventional motor drive in all aspects. The improvement in motor drive efficiency, which is critical in integrated motor drives to reduce the heat sink size, by using parallel connected m</w:t>
+        <w:t>In this paper, comparison of five different motor drive topologies suited for IMMDs is presented. The utilization of GaN devices in IMMDs shows promising performance over a conventional motor drive in all aspects. The improve</w:t>
+      </w:r>
+      <w:r>
+        <w:t xml:space="preserve">ment in motor drive efficiency </w:t>
+      </w:r>
+      <w:r>
+        <w:t>to reduce the heat sink size, by using parallel connected m</w:t>
       </w:r>
       <w:bookmarkStart w:id="5" w:name="_GoBack"/>
+      <w:r>
+        <w:t>odules is shown. Furthermore, size reduction in DC link capacitors is achieved by using gate signal interleaving in modular structure.</w:t>
+      </w:r>
       <w:bookmarkEnd w:id="5"/>
       <w:r>
-        <w:t xml:space="preserve">odules is shown. Furthermore, size reduction in DC link capacitors is achieved by using gate signal interleaving in modular structure. </w:t>
-      </w:r>
-      <w:r>
-        <w:t>It is shown that, 98% efficiency can be obtained with very small DC bus capacitance for a newly developed topology where 2-level modules are connected both in series and parallel.</w:t>
+        <w:t xml:space="preserve"> </w:t>
+      </w:r>
+      <w:r>
+        <w:t xml:space="preserve">It </w:t>
+      </w:r>
+      <w:r>
+        <w:t>has been</w:t>
+      </w:r>
+      <w:r>
+        <w:t xml:space="preserve"> shown that, 98% efficiency can be obtained with very small DC bus capacitance for a newly </w:t>
+      </w:r>
+      <w:r>
+        <w:t>proposed</w:t>
+      </w:r>
+      <w:r>
+        <w:t xml:space="preserve"> topology where 2-level modules are connected both in series and parallel</w:t>
+      </w:r>
+      <w:r>
+        <w:t xml:space="preserve"> configuration</w:t>
+      </w:r>
+      <w:r>
+        <w:t>.</w:t>
+      </w:r>
+      <w:r>
+        <w:t xml:space="preserve"> Permitting the utilization of commercial GaN FETs with series connection, this topology has also increased fault tolerance capability in terms of both motor and drive inverters.</w:t>
       </w:r>
     </w:p>
     <w:p>
@@ -9357,7 +9665,12 @@
     <w:lsdException w:name="Subtitle" w:qFormat="1"/>
     <w:lsdException w:name="Strong" w:qFormat="1"/>
     <w:lsdException w:name="Emphasis" w:qFormat="1"/>
+    <w:lsdException w:name="HTML Preformatted" w:semiHidden="1" w:unhideWhenUsed="1"/>
     <w:lsdException w:name="Normal Table" w:semiHidden="1" w:unhideWhenUsed="1"/>
+    <w:lsdException w:name="No List" w:semiHidden="1" w:unhideWhenUsed="1"/>
+    <w:lsdException w:name="Outline List 1" w:semiHidden="1" w:unhideWhenUsed="1"/>
+    <w:lsdException w:name="Outline List 2" w:semiHidden="1" w:unhideWhenUsed="1"/>
+    <w:lsdException w:name="Outline List 3" w:semiHidden="1" w:unhideWhenUsed="1"/>
     <w:lsdException w:name="Table Simple 1" w:semiHidden="1" w:unhideWhenUsed="1"/>
     <w:lsdException w:name="Table Simple 2" w:semiHidden="1" w:unhideWhenUsed="1"/>
     <w:lsdException w:name="Table Simple 3" w:semiHidden="1" w:unhideWhenUsed="1"/>
@@ -10328,7 +10641,7 @@
 </file>
 
 <file path=customXml/itemProps1.xml><?xml version="1.0" encoding="utf-8"?>
-<ds:datastoreItem xmlns:ds="http://schemas.openxmlformats.org/officeDocument/2006/customXml" ds:itemID="{6F414D06-E0CA-4C50-B401-2BBADC5AD9A0}">
+<ds:datastoreItem xmlns:ds="http://schemas.openxmlformats.org/officeDocument/2006/customXml" ds:itemID="{A3C670F7-9F7D-46EF-B423-112EB05C5149}">
   <ds:schemaRefs>
     <ds:schemaRef ds:uri="http://schemas.openxmlformats.org/officeDocument/2006/bibliography"/>
   </ds:schemaRefs>

</xml_diff>